<commit_message>
Docker image 'static HTML with appache + php' working and validated, report with some comments, need to be completed
</commit_message>
<xml_diff>
--- a/RapportHTTP.docx
+++ b/RapportHTTP.docx
@@ -387,7 +387,27 @@
                                         <w:szCs w:val="28"/>
                                         <w:lang w:val="es-ES"/>
                                       </w:rPr>
-                                      <w:t>, Pombo Dias Miguel</w:t>
+                                      <w:t xml:space="preserve">, Pombo </w:t>
+                                    </w:r>
+                                    <w:proofErr w:type="spellStart"/>
+                                    <w:r>
+                                      <w:rPr>
+                                        <w:color w:val="595959" w:themeColor="text1" w:themeTint="A6"/>
+                                        <w:sz w:val="28"/>
+                                        <w:szCs w:val="28"/>
+                                        <w:lang w:val="es-ES"/>
+                                      </w:rPr>
+                                      <w:t>Dias</w:t>
+                                    </w:r>
+                                    <w:proofErr w:type="spellEnd"/>
+                                    <w:r>
+                                      <w:rPr>
+                                        <w:color w:val="595959" w:themeColor="text1" w:themeTint="A6"/>
+                                        <w:sz w:val="28"/>
+                                        <w:szCs w:val="28"/>
+                                        <w:lang w:val="es-ES"/>
+                                      </w:rPr>
+                                      <w:t xml:space="preserve"> Miguel</w:t>
                                     </w:r>
                                   </w:p>
                                 </w:sdtContent>
@@ -663,6 +683,10 @@
               </mc:Choice>
               <mc:Fallback>
                 <w:pict>
+                  <v:shapetype id="_x0000_t202" coordsize="21600,21600" o:spt="202" path="m,l,21600r21600,l21600,xe">
+                    <v:stroke joinstyle="miter"/>
+                    <v:path gradientshapeok="t" o:connecttype="rect"/>
+                  </v:shapetype>
                   <v:shape id="Cuadro de texto 153" o:spid="_x0000_s1027" type="#_x0000_t202" style="position:absolute;margin-left:0;margin-top:0;width:8in;height:79.5pt;z-index:251661312;visibility:visible;mso-wrap-style:square;mso-width-percent:941;mso-height-percent:100;mso-top-percent:700;mso-wrap-distance-left:9pt;mso-wrap-distance-top:0;mso-wrap-distance-right:9pt;mso-wrap-distance-bottom:0;mso-position-horizontal:center;mso-position-horizontal-relative:page;mso-position-vertical-relative:page;mso-width-percent:941;mso-height-percent:100;mso-top-percent:700;mso-width-relative:page;mso-height-relative:page;v-text-anchor:top" o:gfxdata="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" filled="f" stroked="f" strokeweight=".5pt">
                     <v:textbox style="mso-fit-shape-to-text:t" inset="126pt,0,54pt,0">
                       <w:txbxContent>
@@ -1099,8 +1123,26 @@
           <w:lang w:val="en-US"/>
         </w:rPr>
       </w:pPr>
-      <w:bookmarkStart w:id="0" w:name="_GoBack"/>
-      <w:bookmarkEnd w:id="0"/>
+      <w:r>
+        <w:rPr>
+          <w:lang w:val="en-US"/>
+        </w:rPr>
+        <w:t xml:space="preserve">(IP form </w:t>
+      </w:r>
+      <w:proofErr w:type="spellStart"/>
+      <w:r>
+        <w:rPr>
+          <w:lang w:val="en-US"/>
+        </w:rPr>
+        <w:t>php</w:t>
+      </w:r>
+      <w:proofErr w:type="spellEnd"/>
+      <w:r>
+        <w:rPr>
+          <w:lang w:val="en-US"/>
+        </w:rPr>
+        <w:t>: 172.17.0.2)</w:t>
+      </w:r>
     </w:p>
     <w:p>
       <w:pPr>
@@ -1127,6 +1169,38 @@
         </w:rPr>
         <w:t>You have a GitHub repo with everything needed to build the Docker image.</w:t>
       </w:r>
+      <w:r>
+        <w:rPr>
+          <w:rFonts w:ascii="Segoe UI" w:eastAsia="Times New Roman" w:hAnsi="Segoe UI" w:cs="Segoe UI"/>
+          <w:color w:val="24292E"/>
+          <w:sz w:val="24"/>
+          <w:szCs w:val="24"/>
+          <w:lang w:val="en-US"/>
+        </w:rPr>
+        <w:t xml:space="preserve"> (official </w:t>
+      </w:r>
+      <w:proofErr w:type="spellStart"/>
+      <w:r>
+        <w:rPr>
+          <w:rFonts w:ascii="Segoe UI" w:eastAsia="Times New Roman" w:hAnsi="Segoe UI" w:cs="Segoe UI"/>
+          <w:color w:val="24292E"/>
+          <w:sz w:val="24"/>
+          <w:szCs w:val="24"/>
+          <w:lang w:val="en-US"/>
+        </w:rPr>
+        <w:t>php</w:t>
+      </w:r>
+      <w:proofErr w:type="spellEnd"/>
+      <w:r>
+        <w:rPr>
+          <w:rFonts w:ascii="Segoe UI" w:eastAsia="Times New Roman" w:hAnsi="Segoe UI" w:cs="Segoe UI"/>
+          <w:color w:val="24292E"/>
+          <w:sz w:val="24"/>
+          <w:szCs w:val="24"/>
+          <w:lang w:val="en-US"/>
+        </w:rPr>
+        <w:t xml:space="preserve"> for Docker)</w:t>
+      </w:r>
     </w:p>
     <w:p>
       <w:pPr>
@@ -1177,7 +1251,29 @@
           <w:szCs w:val="24"/>
           <w:lang w:val="en-US"/>
         </w:rPr>
-        <w:t>You have used a nice looking web template, different from the one shown in the webcast.</w:t>
+        <w:t xml:space="preserve">You have used a </w:t>
+      </w:r>
+      <w:proofErr w:type="gramStart"/>
+      <w:r>
+        <w:rPr>
+          <w:rFonts w:ascii="Segoe UI" w:eastAsia="Times New Roman" w:hAnsi="Segoe UI" w:cs="Segoe UI"/>
+          <w:color w:val="24292E"/>
+          <w:sz w:val="24"/>
+          <w:szCs w:val="24"/>
+          <w:lang w:val="en-US"/>
+        </w:rPr>
+        <w:t>nice looking</w:t>
+      </w:r>
+      <w:proofErr w:type="gramEnd"/>
+      <w:r>
+        <w:rPr>
+          <w:rFonts w:ascii="Segoe UI" w:eastAsia="Times New Roman" w:hAnsi="Segoe UI" w:cs="Segoe UI"/>
+          <w:color w:val="24292E"/>
+          <w:sz w:val="24"/>
+          <w:szCs w:val="24"/>
+          <w:lang w:val="en-US"/>
+        </w:rPr>
+        <w:t xml:space="preserve"> web template, different from the one shown in the webcast.</w:t>
       </w:r>
     </w:p>
     <w:p>
@@ -1203,7 +1299,51 @@
           <w:szCs w:val="24"/>
           <w:lang w:val="en-US"/>
         </w:rPr>
-        <w:t>You are able to explain what you do in the Dockerfile.</w:t>
+        <w:t xml:space="preserve">You </w:t>
+      </w:r>
+      <w:proofErr w:type="gramStart"/>
+      <w:r>
+        <w:rPr>
+          <w:rFonts w:ascii="Segoe UI" w:eastAsia="Times New Roman" w:hAnsi="Segoe UI" w:cs="Segoe UI"/>
+          <w:color w:val="24292E"/>
+          <w:sz w:val="24"/>
+          <w:szCs w:val="24"/>
+          <w:lang w:val="en-US"/>
+        </w:rPr>
+        <w:t>are able to</w:t>
+      </w:r>
+      <w:proofErr w:type="gramEnd"/>
+      <w:r>
+        <w:rPr>
+          <w:rFonts w:ascii="Segoe UI" w:eastAsia="Times New Roman" w:hAnsi="Segoe UI" w:cs="Segoe UI"/>
+          <w:color w:val="24292E"/>
+          <w:sz w:val="24"/>
+          <w:szCs w:val="24"/>
+          <w:lang w:val="en-US"/>
+        </w:rPr>
+        <w:t xml:space="preserve"> explain what you do in the </w:t>
+      </w:r>
+      <w:proofErr w:type="spellStart"/>
+      <w:r>
+        <w:rPr>
+          <w:rFonts w:ascii="Segoe UI" w:eastAsia="Times New Roman" w:hAnsi="Segoe UI" w:cs="Segoe UI"/>
+          <w:color w:val="24292E"/>
+          <w:sz w:val="24"/>
+          <w:szCs w:val="24"/>
+          <w:lang w:val="en-US"/>
+        </w:rPr>
+        <w:t>Dockerfile</w:t>
+      </w:r>
+      <w:proofErr w:type="spellEnd"/>
+      <w:r>
+        <w:rPr>
+          <w:rFonts w:ascii="Segoe UI" w:eastAsia="Times New Roman" w:hAnsi="Segoe UI" w:cs="Segoe UI"/>
+          <w:color w:val="24292E"/>
+          <w:sz w:val="24"/>
+          <w:szCs w:val="24"/>
+          <w:lang w:val="en-US"/>
+        </w:rPr>
+        <w:t>.</w:t>
       </w:r>
     </w:p>
     <w:p>
@@ -1229,7 +1369,29 @@
           <w:szCs w:val="24"/>
           <w:lang w:val="en-US"/>
         </w:rPr>
-        <w:t>You are able to show where the apache config files are located (in a running container).</w:t>
+        <w:t xml:space="preserve">You </w:t>
+      </w:r>
+      <w:proofErr w:type="gramStart"/>
+      <w:r>
+        <w:rPr>
+          <w:rFonts w:ascii="Segoe UI" w:eastAsia="Times New Roman" w:hAnsi="Segoe UI" w:cs="Segoe UI"/>
+          <w:color w:val="24292E"/>
+          <w:sz w:val="24"/>
+          <w:szCs w:val="24"/>
+          <w:lang w:val="en-US"/>
+        </w:rPr>
+        <w:t>are able to</w:t>
+      </w:r>
+      <w:proofErr w:type="gramEnd"/>
+      <w:r>
+        <w:rPr>
+          <w:rFonts w:ascii="Segoe UI" w:eastAsia="Times New Roman" w:hAnsi="Segoe UI" w:cs="Segoe UI"/>
+          <w:color w:val="24292E"/>
+          <w:sz w:val="24"/>
+          <w:szCs w:val="24"/>
+          <w:lang w:val="en-US"/>
+        </w:rPr>
+        <w:t xml:space="preserve"> show where the apache config files are located (in a running container).</w:t>
       </w:r>
     </w:p>
     <w:p>
@@ -1259,11 +1421,319 @@
       </w:r>
     </w:p>
     <w:p>
-      <w:pPr>
-        <w:rPr>
-          <w:lang w:val="en-US"/>
-        </w:rPr>
-      </w:pPr>
+      <w:r>
+        <w:t>On met du text</w:t>
+      </w:r>
+      <w:r>
+        <w:t>e</w:t>
+      </w:r>
+      <w:r>
+        <w:t xml:space="preserve"> dans notre fichier </w:t>
+      </w:r>
+      <w:r>
+        <w:t>index.html et si on essaie de se connecter, on verra le message</w:t>
+      </w:r>
+      <w:r>
+        <w:t xml:space="preserve"> sur la connexion avec 192.168.99.100</w:t>
+      </w:r>
+      <w:r>
+        <w:t> </w:t>
+      </w:r>
+      <w:r>
+        <w:t>:9090</w:t>
+      </w:r>
+    </w:p>
+    <w:p>
+      <w:pPr>
+        <w:rPr>
+          <w:lang w:val="en-US"/>
+        </w:rPr>
+      </w:pPr>
+      <w:r>
+        <w:rPr>
+          <w:lang w:val="en-US"/>
+        </w:rPr>
+        <w:t>Docker exec -it nom-container /bin/bash</w:t>
+      </w:r>
+    </w:p>
+    <w:p>
+      <w:r>
+        <w:t>(FAIRE LES MODIF A L</w:t>
+      </w:r>
+      <w:r>
+        <w:t>’</w:t>
+      </w:r>
+      <w:r>
+        <w:t>EXTERIEUR DU CONTAINAIRE POUR PAS PERDRE LES MODIFS</w:t>
+      </w:r>
+      <w:r>
+        <w:t>, si on se d</w:t>
+      </w:r>
+      <w:r>
+        <w:t>é</w:t>
+      </w:r>
+      <w:r>
+        <w:t xml:space="preserve">connecte, les </w:t>
+      </w:r>
+      <w:proofErr w:type="spellStart"/>
+      <w:r>
+        <w:t>modifs</w:t>
+      </w:r>
+      <w:proofErr w:type="spellEnd"/>
+      <w:r>
+        <w:t xml:space="preserve"> seront </w:t>
+      </w:r>
+      <w:proofErr w:type="gramStart"/>
+      <w:r>
+        <w:t>perdue</w:t>
+      </w:r>
+      <w:proofErr w:type="gramEnd"/>
+      <w:r>
+        <w:t>)</w:t>
+      </w:r>
+    </w:p>
+    <w:p/>
+    <w:p>
+      <w:proofErr w:type="spellStart"/>
+      <w:r>
+        <w:t>Apache.config</w:t>
+      </w:r>
+      <w:proofErr w:type="spellEnd"/>
+      <w:r>
+        <w:t xml:space="preserve"> est le fichier de configuration principal</w:t>
+      </w:r>
+      <w:r>
+        <w:t> </w:t>
+      </w:r>
+      <w:r>
+        <w:t xml:space="preserve">; sites sont des fichiers propres </w:t>
+      </w:r>
+      <w:r>
+        <w:t>à</w:t>
+      </w:r>
+      <w:r>
+        <w:t xml:space="preserve"> Ubuntu, sous-</w:t>
+      </w:r>
+      <w:proofErr w:type="spellStart"/>
+      <w:r>
+        <w:t>fichers</w:t>
+      </w:r>
+      <w:proofErr w:type="spellEnd"/>
+      <w:r>
+        <w:t xml:space="preserve"> de configuration possible pour des </w:t>
+      </w:r>
+      <w:proofErr w:type="spellStart"/>
+      <w:r>
+        <w:t>virtuals</w:t>
+      </w:r>
+      <w:proofErr w:type="spellEnd"/>
+      <w:r>
+        <w:t xml:space="preserve"> hosts, de base y</w:t>
+      </w:r>
+      <w:r>
+        <w:t>’</w:t>
+      </w:r>
+      <w:r>
+        <w:t>en a 1. (</w:t>
+      </w:r>
+      <w:proofErr w:type="spellStart"/>
+      <w:proofErr w:type="gramStart"/>
+      <w:r>
+        <w:t>etc</w:t>
+      </w:r>
+      <w:proofErr w:type="spellEnd"/>
+      <w:proofErr w:type="gramEnd"/>
+      <w:r>
+        <w:t xml:space="preserve"> -&gt; configuration)</w:t>
+      </w:r>
+    </w:p>
+    <w:p>
+      <w:r>
+        <w:t>S</w:t>
+      </w:r>
+      <w:r>
+        <w:t>’</w:t>
+      </w:r>
+      <w:r>
+        <w:t xml:space="preserve">il y a des </w:t>
+      </w:r>
+      <w:proofErr w:type="spellStart"/>
+      <w:r>
+        <w:t>requetes</w:t>
+      </w:r>
+      <w:proofErr w:type="spellEnd"/>
+      <w:r>
+        <w:t xml:space="preserve"> qui viennent, elles seront </w:t>
+      </w:r>
+      <w:proofErr w:type="gramStart"/>
+      <w:r>
+        <w:t>envoy</w:t>
+      </w:r>
+      <w:r>
+        <w:t>é</w:t>
+      </w:r>
+      <w:proofErr w:type="gramEnd"/>
+      <w:r>
+        <w:t xml:space="preserve"> dans le dossier /var/</w:t>
+      </w:r>
+      <w:proofErr w:type="spellStart"/>
+      <w:r>
+        <w:t>ww</w:t>
+      </w:r>
+      <w:proofErr w:type="spellEnd"/>
+      <w:r>
+        <w:t xml:space="preserve">/html(contenu), si plusieurs </w:t>
+      </w:r>
+      <w:proofErr w:type="spellStart"/>
+      <w:r>
+        <w:t>ppages</w:t>
+      </w:r>
+      <w:proofErr w:type="spellEnd"/>
+      <w:r>
+        <w:t xml:space="preserve">, plusieurs fichiers html. SI on la change, il faut la changer dans le </w:t>
+      </w:r>
+      <w:proofErr w:type="spellStart"/>
+      <w:r>
+        <w:t>Dockerfile</w:t>
+      </w:r>
+      <w:proofErr w:type="spellEnd"/>
+      <w:r>
+        <w:t xml:space="preserve"> aussi.</w:t>
+      </w:r>
+    </w:p>
+    <w:p>
+      <w:pPr>
+        <w:rPr>
+          <w:lang w:val="en-US"/>
+        </w:rPr>
+      </w:pPr>
+      <w:r>
+        <w:rPr>
+          <w:lang w:val="en-US"/>
+        </w:rPr>
+        <w:t>LOG Apache</w:t>
+      </w:r>
+    </w:p>
+    <w:p>
+      <w:pPr>
+        <w:rPr>
+          <w:lang w:val="en-US"/>
+        </w:rPr>
+      </w:pPr>
+      <w:r>
+        <w:rPr>
+          <w:lang w:val="en-US"/>
+        </w:rPr>
+        <w:t>192.168.99.1 -</w:t>
+      </w:r>
+      <w:r>
+        <w:rPr>
+          <w:lang w:val="en-US"/>
+        </w:rPr>
+        <w:t xml:space="preserve"> - [04/Jun/2017:14:56:31 +0000]</w:t>
+      </w:r>
+    </w:p>
+    <w:p>
+      <w:r>
+        <w:t xml:space="preserve">Log apache </w:t>
+      </w:r>
+      <w:r>
+        <w:t>"GET / HTTP/1.1" 200</w:t>
+      </w:r>
+      <w:r>
+        <w:t xml:space="preserve"> 431</w:t>
+      </w:r>
+      <w:r>
+        <w:t xml:space="preserve"> </w:t>
+      </w:r>
+      <w:r>
+        <w:t>URL</w:t>
+      </w:r>
+      <w:r>
+        <w:t xml:space="preserve"> </w:t>
+      </w:r>
+      <w:r>
+        <w:t>vis</w:t>
+      </w:r>
+      <w:r>
+        <w:t>é</w:t>
+      </w:r>
+      <w:r>
+        <w:t>e</w:t>
+      </w:r>
+      <w:r>
+        <w:t xml:space="preserve"> (R</w:t>
+      </w:r>
+      <w:r>
+        <w:t>é</w:t>
+      </w:r>
+      <w:r>
+        <w:t>ponse de 200, donc bien)</w:t>
+      </w:r>
+    </w:p>
+    <w:p>
+      <w:pPr>
+        <w:rPr>
+          <w:lang w:val="en-US"/>
+        </w:rPr>
+      </w:pPr>
+      <w:r>
+        <w:rPr>
+          <w:lang w:val="en-US"/>
+        </w:rPr>
+        <w:t xml:space="preserve">User agent - </w:t>
+      </w:r>
+      <w:r>
+        <w:rPr>
+          <w:lang w:val="en-US"/>
+        </w:rPr>
+        <w:t xml:space="preserve">"Mozilla/5.0 (Windows NT 10.0; Win64; x64) </w:t>
+      </w:r>
+      <w:proofErr w:type="spellStart"/>
+      <w:r>
+        <w:rPr>
+          <w:lang w:val="en-US"/>
+        </w:rPr>
+        <w:t>AppleWebKit</w:t>
+      </w:r>
+      <w:proofErr w:type="spellEnd"/>
+      <w:r>
+        <w:rPr>
+          <w:lang w:val="en-US"/>
+        </w:rPr>
+        <w:t>/537.36 (KHTML, like Gecko) Chrome/58.0.3029.110 Safari/537.36"</w:t>
+      </w:r>
+    </w:p>
+    <w:p>
+      <w:r>
+        <w:t>On sort, relance, erreur car d</w:t>
+      </w:r>
+      <w:r>
+        <w:t>é</w:t>
+      </w:r>
+      <w:r>
+        <w:t>j</w:t>
+      </w:r>
+      <w:r>
+        <w:t>à</w:t>
+      </w:r>
+      <w:r>
+        <w:t xml:space="preserve"> mapp</w:t>
+      </w:r>
+      <w:r>
+        <w:t>é</w:t>
+      </w:r>
+      <w:r>
+        <w:t xml:space="preserve"> sur le port 9090, donc faut changer le port </w:t>
+      </w:r>
+      <w:r>
+        <w:t>à</w:t>
+      </w:r>
+      <w:r>
+        <w:t xml:space="preserve"> mapper</w:t>
+      </w:r>
+      <w:bookmarkStart w:id="0" w:name="_GoBack"/>
+      <w:bookmarkEnd w:id="0"/>
     </w:p>
     <w:sectPr>
       <w:headerReference w:type="default" r:id="rId9"/>
@@ -1399,7 +1869,21 @@
       <w:rPr>
         <w:lang w:val="es-ES"/>
       </w:rPr>
-      <w:t>Gonzalez Montes Nathan, Pombo Dias Miguel</w:t>
+      <w:t xml:space="preserve">Gonzalez Montes Nathan, Pombo </w:t>
+    </w:r>
+    <w:proofErr w:type="spellStart"/>
+    <w:r>
+      <w:rPr>
+        <w:lang w:val="es-ES"/>
+      </w:rPr>
+      <w:t>Dias</w:t>
+    </w:r>
+    <w:proofErr w:type="spellEnd"/>
+    <w:r>
+      <w:rPr>
+        <w:lang w:val="es-ES"/>
+      </w:rPr>
+      <w:t xml:space="preserve"> Miguel</w:t>
     </w:r>
     <w:r>
       <w:rPr>

</xml_diff>

<commit_message>
Website modified and customed a little bit and report ended about the first part
</commit_message>
<xml_diff>
--- a/RapportHTTP.docx
+++ b/RapportHTTP.docx
@@ -387,27 +387,7 @@
                                         <w:szCs w:val="28"/>
                                         <w:lang w:val="es-ES"/>
                                       </w:rPr>
-                                      <w:t xml:space="preserve">, Pombo </w:t>
-                                    </w:r>
-                                    <w:proofErr w:type="spellStart"/>
-                                    <w:r>
-                                      <w:rPr>
-                                        <w:color w:val="595959" w:themeColor="text1" w:themeTint="A6"/>
-                                        <w:sz w:val="28"/>
-                                        <w:szCs w:val="28"/>
-                                        <w:lang w:val="es-ES"/>
-                                      </w:rPr>
-                                      <w:t>Dias</w:t>
-                                    </w:r>
-                                    <w:proofErr w:type="spellEnd"/>
-                                    <w:r>
-                                      <w:rPr>
-                                        <w:color w:val="595959" w:themeColor="text1" w:themeTint="A6"/>
-                                        <w:sz w:val="28"/>
-                                        <w:szCs w:val="28"/>
-                                        <w:lang w:val="es-ES"/>
-                                      </w:rPr>
-                                      <w:t xml:space="preserve"> Miguel</w:t>
+                                      <w:t>, Pombo Dias Miguel</w:t>
                                     </w:r>
                                   </w:p>
                                 </w:sdtContent>
@@ -683,10 +663,6 @@
               </mc:Choice>
               <mc:Fallback>
                 <w:pict>
-                  <v:shapetype id="_x0000_t202" coordsize="21600,21600" o:spt="202" path="m,l,21600r21600,l21600,xe">
-                    <v:stroke joinstyle="miter"/>
-                    <v:path gradientshapeok="t" o:connecttype="rect"/>
-                  </v:shapetype>
                   <v:shape id="Cuadro de texto 153" o:spid="_x0000_s1027" type="#_x0000_t202" style="position:absolute;margin-left:0;margin-top:0;width:8in;height:79.5pt;z-index:251661312;visibility:visible;mso-wrap-style:square;mso-width-percent:941;mso-height-percent:100;mso-top-percent:700;mso-wrap-distance-left:9pt;mso-wrap-distance-top:0;mso-wrap-distance-right:9pt;mso-wrap-distance-bottom:0;mso-position-horizontal:center;mso-position-horizontal-relative:page;mso-position-vertical-relative:page;mso-width-percent:941;mso-height-percent:100;mso-top-percent:700;mso-width-relative:page;mso-height-relative:page;v-text-anchor:top" o:gfxdata="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" filled="f" stroked="f" strokeweight=".5pt">
                     <v:textbox style="mso-fit-shape-to-text:t" inset="126pt,0,54pt,0">
                       <w:txbxContent>
@@ -1095,11 +1071,9 @@
       </w:r>
     </w:p>
     <w:p>
-      <w:r>
-        <w:t>A</w:t>
-      </w:r>
-    </w:p>
-    <w:p>
+      <w:pPr>
+        <w:jc w:val="both"/>
+      </w:pPr>
       <w:r>
         <w:br w:type="page"/>
       </w:r>
@@ -1119,625 +1093,2142 @@
     </w:p>
     <w:p>
       <w:pPr>
-        <w:rPr>
-          <w:lang w:val="en-US"/>
-        </w:rPr>
-      </w:pPr>
-      <w:r>
-        <w:rPr>
-          <w:lang w:val="en-US"/>
-        </w:rPr>
-        <w:t xml:space="preserve">(IP form </w:t>
-      </w:r>
-      <w:proofErr w:type="spellStart"/>
-      <w:r>
-        <w:rPr>
-          <w:lang w:val="en-US"/>
-        </w:rPr>
-        <w:t>php</w:t>
-      </w:r>
-      <w:proofErr w:type="spellEnd"/>
-      <w:r>
-        <w:rPr>
-          <w:lang w:val="en-US"/>
-        </w:rPr>
-        <w:t>: 172.17.0.2)</w:t>
+        <w:jc w:val="both"/>
+        <w:rPr>
+          <w:rFonts w:hAnsiTheme="minorHAnsi" w:cstheme="minorHAnsi"/>
+        </w:rPr>
+      </w:pPr>
+      <w:r>
+        <w:rPr>
+          <w:rFonts w:hAnsiTheme="minorHAnsi" w:cstheme="minorHAnsi"/>
+        </w:rPr>
+        <w:t xml:space="preserve">D’abord, il faut créer in repo pour pouvoir réaliser le laboratoire. </w:t>
+      </w:r>
+      <w:r>
+        <w:rPr>
+          <w:rFonts w:hAnsiTheme="minorHAnsi" w:cstheme="minorHAnsi"/>
+        </w:rPr>
+        <w:t>Pour ceci, il y a la possibilité d’en créer un nouveau ou de juste fork celui fournit par le professeur et après cloner le répertoire dans un dossier avec le laboratoire à faire. (On a fait une branche appelée appacheStatic pour continuer le laboratoire, erreur de frappe avec le double p).</w:t>
       </w:r>
     </w:p>
     <w:p>
       <w:pPr>
+        <w:jc w:val="both"/>
+        <w:rPr>
+          <w:rFonts w:hAnsiTheme="minorHAnsi" w:cstheme="minorHAnsi"/>
+        </w:rPr>
+      </w:pPr>
+      <w:r>
+        <w:rPr>
+          <w:rFonts w:hAnsiTheme="minorHAnsi" w:cstheme="minorHAnsi"/>
+        </w:rPr>
+        <w:t xml:space="preserve">Juste après, on crée un dossier qui nous permettra de stocker les dossiers nécessaires pour pouvoir faire notre laboratoire. Dans ce cas on a appelé ce dossier </w:t>
+      </w:r>
+      <w:r>
+        <w:t>"</w:t>
+      </w:r>
+      <w:r>
+        <w:rPr>
+          <w:rFonts w:hAnsiTheme="minorHAnsi" w:cstheme="minorHAnsi"/>
+        </w:rPr>
+        <w:t>apache-images</w:t>
+      </w:r>
+      <w:r>
+        <w:t>"</w:t>
+      </w:r>
+      <w:r>
+        <w:rPr>
+          <w:rFonts w:hAnsiTheme="minorHAnsi" w:cstheme="minorHAnsi"/>
+        </w:rPr>
+        <w:t xml:space="preserve">, dedans, un dossier </w:t>
+      </w:r>
+      <w:r>
+        <w:t>"</w:t>
+      </w:r>
+      <w:r>
+        <w:rPr>
+          <w:rFonts w:hAnsiTheme="minorHAnsi" w:cstheme="minorHAnsi"/>
+        </w:rPr>
+        <w:t>apache-php-image</w:t>
+      </w:r>
+      <w:r>
+        <w:t>"</w:t>
+      </w:r>
+      <w:r>
+        <w:rPr>
+          <w:rFonts w:hAnsiTheme="minorHAnsi" w:cstheme="minorHAnsi"/>
+        </w:rPr>
+        <w:t xml:space="preserve"> qui contiendra notre fichier Dockerfile.</w:t>
+      </w:r>
+      <w:r>
+        <w:rPr>
+          <w:rFonts w:hAnsiTheme="minorHAnsi" w:cstheme="minorHAnsi"/>
+        </w:rPr>
+        <w:t xml:space="preserve"> Pour avoir les documents nécessaire pour créer l’image Docker, on va les chercher sur internet, dans la page web de hub.docker.com et ici d’abord on cherche ceux de httpd (apache) et après ceux de </w:t>
+      </w:r>
+      <w:r>
+        <w:rPr>
+          <w:rFonts w:hAnsiTheme="minorHAnsi" w:cstheme="minorHAnsi"/>
+        </w:rPr>
+        <w:t>PHP</w:t>
+      </w:r>
+      <w:r>
+        <w:rPr>
+          <w:rFonts w:hAnsiTheme="minorHAnsi" w:cstheme="minorHAnsi"/>
+        </w:rPr>
+        <w:t xml:space="preserve"> et on utilise une des images déjà existante (</w:t>
+      </w:r>
+      <w:proofErr w:type="gramStart"/>
+      <w:r>
+        <w:rPr>
+          <w:rFonts w:hAnsiTheme="minorHAnsi" w:cstheme="minorHAnsi"/>
+        </w:rPr>
+        <w:t>php:</w:t>
+      </w:r>
+      <w:proofErr w:type="gramEnd"/>
+      <w:r>
+        <w:rPr>
+          <w:rFonts w:hAnsiTheme="minorHAnsi" w:cstheme="minorHAnsi"/>
+        </w:rPr>
+        <w:t>7.0-apache</w:t>
+      </w:r>
+      <w:r>
+        <w:rPr>
+          <w:rFonts w:hAnsiTheme="minorHAnsi" w:cstheme="minorHAnsi"/>
+        </w:rPr>
+        <w:t xml:space="preserve"> est celui que l’on utilise) et on copie les ligne suivantes dans notre Dockerfile pour les utiliser :</w:t>
+      </w:r>
+    </w:p>
+    <w:p>
+      <w:pPr>
+        <w:pStyle w:val="Prrafodelista"/>
         <w:numPr>
           <w:ilvl w:val="0"/>
-          <w:numId w:val="2"/>
+          <w:numId w:val="3"/>
         </w:numPr>
-        <w:spacing w:before="100" w:beforeAutospacing="1" w:after="100" w:afterAutospacing="1" w:line="240" w:lineRule="auto"/>
-        <w:rPr>
-          <w:rFonts w:ascii="Segoe UI" w:eastAsia="Times New Roman" w:hAnsi="Segoe UI" w:cs="Segoe UI"/>
-          <w:color w:val="24292E"/>
-          <w:sz w:val="24"/>
-          <w:szCs w:val="24"/>
-          <w:lang w:val="en-US"/>
-        </w:rPr>
-      </w:pPr>
-      <w:r>
-        <w:rPr>
-          <w:rFonts w:ascii="Segoe UI" w:eastAsia="Times New Roman" w:hAnsi="Segoe UI" w:cs="Segoe UI"/>
-          <w:color w:val="24292E"/>
-          <w:sz w:val="24"/>
-          <w:szCs w:val="24"/>
-          <w:lang w:val="en-US"/>
-        </w:rPr>
-        <w:t>You have a GitHub repo with everything needed to build the Docker image.</w:t>
-      </w:r>
-      <w:r>
-        <w:rPr>
-          <w:rFonts w:ascii="Segoe UI" w:eastAsia="Times New Roman" w:hAnsi="Segoe UI" w:cs="Segoe UI"/>
-          <w:color w:val="24292E"/>
-          <w:sz w:val="24"/>
-          <w:szCs w:val="24"/>
-          <w:lang w:val="en-US"/>
-        </w:rPr>
-        <w:t xml:space="preserve"> (official </w:t>
-      </w:r>
-      <w:proofErr w:type="spellStart"/>
-      <w:r>
-        <w:rPr>
-          <w:rFonts w:ascii="Segoe UI" w:eastAsia="Times New Roman" w:hAnsi="Segoe UI" w:cs="Segoe UI"/>
-          <w:color w:val="24292E"/>
-          <w:sz w:val="24"/>
-          <w:szCs w:val="24"/>
-          <w:lang w:val="en-US"/>
-        </w:rPr>
-        <w:t>php</w:t>
-      </w:r>
-      <w:proofErr w:type="spellEnd"/>
-      <w:r>
-        <w:rPr>
-          <w:rFonts w:ascii="Segoe UI" w:eastAsia="Times New Roman" w:hAnsi="Segoe UI" w:cs="Segoe UI"/>
-          <w:color w:val="24292E"/>
-          <w:sz w:val="24"/>
-          <w:szCs w:val="24"/>
-          <w:lang w:val="en-US"/>
-        </w:rPr>
-        <w:t xml:space="preserve"> for Docker)</w:t>
+        <w:jc w:val="both"/>
+        <w:rPr>
+          <w:rFonts w:hAnsiTheme="minorHAnsi" w:cstheme="minorHAnsi"/>
+        </w:rPr>
+      </w:pPr>
+      <w:r>
+        <w:rPr>
+          <w:rFonts w:hAnsiTheme="minorHAnsi" w:cstheme="minorHAnsi"/>
+        </w:rPr>
+        <w:t xml:space="preserve">FROM </w:t>
+      </w:r>
+      <w:proofErr w:type="gramStart"/>
+      <w:r>
+        <w:rPr>
+          <w:rFonts w:hAnsiTheme="minorHAnsi" w:cstheme="minorHAnsi"/>
+        </w:rPr>
+        <w:t>php:</w:t>
+      </w:r>
+      <w:proofErr w:type="gramEnd"/>
+      <w:r>
+        <w:rPr>
+          <w:rFonts w:hAnsiTheme="minorHAnsi" w:cstheme="minorHAnsi"/>
+        </w:rPr>
+        <w:t>7.0-apache</w:t>
+      </w:r>
+      <w:r>
+        <w:rPr>
+          <w:rFonts w:hAnsiTheme="minorHAnsi" w:cstheme="minorHAnsi"/>
+        </w:rPr>
+        <w:t xml:space="preserve"> (de où on prend les fichiers)</w:t>
       </w:r>
     </w:p>
     <w:p>
       <w:pPr>
+        <w:pStyle w:val="Prrafodelista"/>
         <w:numPr>
           <w:ilvl w:val="0"/>
-          <w:numId w:val="2"/>
+          <w:numId w:val="3"/>
         </w:numPr>
-        <w:spacing w:before="60" w:after="100" w:afterAutospacing="1" w:line="240" w:lineRule="auto"/>
-        <w:rPr>
-          <w:rFonts w:ascii="Segoe UI" w:eastAsia="Times New Roman" w:hAnsi="Segoe UI" w:cs="Segoe UI"/>
-          <w:color w:val="24292E"/>
-          <w:sz w:val="24"/>
-          <w:szCs w:val="24"/>
-          <w:lang w:val="en-US"/>
-        </w:rPr>
-      </w:pPr>
-      <w:r>
-        <w:rPr>
-          <w:rFonts w:ascii="Segoe UI" w:eastAsia="Times New Roman" w:hAnsi="Segoe UI" w:cs="Segoe UI"/>
-          <w:color w:val="24292E"/>
-          <w:sz w:val="24"/>
-          <w:szCs w:val="24"/>
-          <w:lang w:val="en-US"/>
-        </w:rPr>
-        <w:t>You do a demo, where you build the image, run a container and access content from a browser.</w:t>
-      </w:r>
+        <w:jc w:val="both"/>
+        <w:rPr>
+          <w:rFonts w:hAnsiTheme="minorHAnsi" w:cstheme="minorHAnsi"/>
+        </w:rPr>
+      </w:pPr>
+      <w:r>
+        <w:rPr>
+          <w:rFonts w:hAnsiTheme="minorHAnsi" w:cstheme="minorHAnsi"/>
+        </w:rPr>
+        <w:t>COPY content/ /var/www/html/</w:t>
+      </w:r>
+      <w:r>
+        <w:rPr>
+          <w:rFonts w:hAnsiTheme="minorHAnsi" w:cstheme="minorHAnsi"/>
+        </w:rPr>
+        <w:t xml:space="preserve"> (où vont être stockées les fichiers dans </w:t>
+      </w:r>
+      <w:r>
+        <w:t>"</w:t>
+      </w:r>
+      <w:r>
+        <w:rPr>
+          <w:rFonts w:hAnsiTheme="minorHAnsi" w:cstheme="minorHAnsi"/>
+        </w:rPr>
+        <w:t>/var/www/html/</w:t>
+      </w:r>
+      <w:r>
+        <w:t>"</w:t>
+      </w:r>
+      <w:r>
+        <w:rPr>
+          <w:rFonts w:hAnsiTheme="minorHAnsi" w:cstheme="minorHAnsi"/>
+        </w:rPr>
+        <w:t xml:space="preserve">, </w:t>
+      </w:r>
+      <w:r>
+        <w:t>"</w:t>
+      </w:r>
+      <w:r>
+        <w:rPr>
+          <w:rFonts w:hAnsiTheme="minorHAnsi" w:cstheme="minorHAnsi"/>
+        </w:rPr>
+        <w:t>content/</w:t>
+      </w:r>
+      <w:r>
+        <w:t>"</w:t>
+      </w:r>
+      <w:r>
+        <w:rPr>
+          <w:rFonts w:hAnsiTheme="minorHAnsi" w:cstheme="minorHAnsi"/>
+        </w:rPr>
+        <w:t xml:space="preserve"> dans notre cas)</w:t>
+      </w:r>
+      <w:bookmarkStart w:id="0" w:name="_GoBack"/>
+      <w:bookmarkEnd w:id="0"/>
     </w:p>
     <w:p>
       <w:pPr>
+        <w:jc w:val="both"/>
+        <w:rPr>
+          <w:rFonts w:hAnsiTheme="minorHAnsi" w:cstheme="minorHAnsi"/>
+        </w:rPr>
+      </w:pPr>
+      <w:r>
+        <w:rPr>
+          <w:rFonts w:hAnsiTheme="minorHAnsi" w:cstheme="minorHAnsi"/>
+        </w:rPr>
+        <w:t xml:space="preserve">Pour tester que l’on a bien pris le bon endroit avec l’image Docker, on va run le server sur notre machine avec la commande docker run -d -p </w:t>
+      </w:r>
+      <w:proofErr w:type="gramStart"/>
+      <w:r>
+        <w:rPr>
+          <w:rFonts w:hAnsiTheme="minorHAnsi" w:cstheme="minorHAnsi"/>
+        </w:rPr>
+        <w:t>9090:</w:t>
+      </w:r>
+      <w:proofErr w:type="gramEnd"/>
+      <w:r>
+        <w:rPr>
+          <w:rFonts w:hAnsiTheme="minorHAnsi" w:cstheme="minorHAnsi"/>
+        </w:rPr>
+        <w:t xml:space="preserve">80 </w:t>
+      </w:r>
+      <w:r>
+        <w:rPr>
+          <w:rFonts w:hAnsiTheme="minorHAnsi" w:cstheme="minorHAnsi"/>
+        </w:rPr>
+        <w:t>php:7.0-apache</w:t>
+      </w:r>
+      <w:r>
+        <w:rPr>
+          <w:rFonts w:hAnsiTheme="minorHAnsi" w:cstheme="minorHAnsi"/>
+        </w:rPr>
+        <w:t xml:space="preserve"> (avec 9090:80, on dit de se mettre à l’écoute en mappant les information sur le port 9090 au lieu du port 80). </w:t>
+      </w:r>
+    </w:p>
+    <w:p>
+      <w:pPr>
+        <w:jc w:val="both"/>
+      </w:pPr>
+      <w:r>
+        <w:t xml:space="preserve">On teste en essayant de nous connecter sur le serveur avec la commande </w:t>
+      </w:r>
+      <w:r>
+        <w:t>‘</w:t>
+      </w:r>
+      <w:r>
+        <w:t>telnet adresseIP port</w:t>
+      </w:r>
+      <w:r>
+        <w:t>’</w:t>
+      </w:r>
+      <w:r>
+        <w:t xml:space="preserve">, et dans notre cas </w:t>
+      </w:r>
+      <w:r>
+        <w:t>se</w:t>
+      </w:r>
+      <w:r>
+        <w:t xml:space="preserve"> serait l</w:t>
+      </w:r>
+      <w:r>
+        <w:t>’</w:t>
+      </w:r>
+      <w:r>
+        <w:t>adresse IP de notre docker qui est 192.168.99.100, et le port que l</w:t>
+      </w:r>
+      <w:r>
+        <w:t>’</w:t>
+      </w:r>
+      <w:r>
+        <w:t>on a choisi pour mapper, donc 9090.</w:t>
+      </w:r>
+      <w:r>
+        <w:t xml:space="preserve"> On essaie de lancer une requ</w:t>
+      </w:r>
+      <w:r>
+        <w:t>ê</w:t>
+      </w:r>
+      <w:r>
+        <w:t>te http avec un GET / HTTP/1.0 et si on re</w:t>
+      </w:r>
+      <w:r>
+        <w:t>ç</w:t>
+      </w:r>
+      <w:r>
+        <w:t>oit une r</w:t>
+      </w:r>
+      <w:r>
+        <w:t>é</w:t>
+      </w:r>
+      <w:r>
+        <w:t xml:space="preserve">ponse, </w:t>
+      </w:r>
+      <w:r>
+        <w:t>ç</w:t>
+      </w:r>
+      <w:r>
+        <w:t>a veut dire qu</w:t>
+      </w:r>
+      <w:r>
+        <w:t>’</w:t>
+      </w:r>
+      <w:r>
+        <w:t xml:space="preserve">il y a bien un serveur apache qui a </w:t>
+      </w:r>
+      <w:r>
+        <w:t>é</w:t>
+      </w:r>
+      <w:r>
+        <w:t>t</w:t>
+      </w:r>
+      <w:r>
+        <w:t>é</w:t>
+      </w:r>
+      <w:r>
+        <w:t xml:space="preserve"> lanc</w:t>
+      </w:r>
+      <w:r>
+        <w:t>é</w:t>
+      </w:r>
+      <w:r>
+        <w:t>.</w:t>
+      </w:r>
+    </w:p>
+    <w:p>
+      <w:pPr>
+        <w:jc w:val="both"/>
+      </w:pPr>
+      <w:r>
+        <w:rPr>
+          <w:rFonts w:hAnsiTheme="minorHAnsi" w:cstheme="minorHAnsi"/>
+        </w:rPr>
+        <w:t>Avec</w:t>
+      </w:r>
+      <w:r>
+        <w:rPr>
+          <w:rFonts w:hAnsiTheme="minorHAnsi" w:cstheme="minorHAnsi"/>
+        </w:rPr>
+        <w:t xml:space="preserve"> la commande</w:t>
+      </w:r>
+      <w:r>
+        <w:rPr>
+          <w:rFonts w:hAnsiTheme="minorHAnsi" w:cstheme="minorHAnsi"/>
+        </w:rPr>
+        <w:t xml:space="preserve"> </w:t>
+      </w:r>
+      <w:r>
+        <w:t>"</w:t>
+      </w:r>
+      <w:r>
+        <w:rPr>
+          <w:rFonts w:hAnsiTheme="minorHAnsi" w:cstheme="minorHAnsi"/>
+        </w:rPr>
+        <w:t>docker ps</w:t>
+      </w:r>
+      <w:r>
+        <w:t>"</w:t>
+      </w:r>
+      <w:r>
+        <w:rPr>
+          <w:rFonts w:hAnsiTheme="minorHAnsi" w:cstheme="minorHAnsi"/>
+        </w:rPr>
+        <w:t xml:space="preserve"> on regarde que le serveur a bien été lancé, et on </w:t>
+      </w:r>
+      <w:r>
+        <w:rPr>
+          <w:rFonts w:hAnsiTheme="minorHAnsi" w:cstheme="minorHAnsi"/>
+        </w:rPr>
+        <w:t>utilise la commande</w:t>
+      </w:r>
+      <w:r>
+        <w:rPr>
+          <w:rFonts w:hAnsiTheme="minorHAnsi" w:cstheme="minorHAnsi"/>
+        </w:rPr>
+        <w:t xml:space="preserve"> </w:t>
+      </w:r>
+      <w:r>
+        <w:t>"</w:t>
+      </w:r>
+      <w:r>
+        <w:rPr>
+          <w:rFonts w:hAnsiTheme="minorHAnsi" w:cstheme="minorHAnsi"/>
+        </w:rPr>
+        <w:t>docker inspect nom_container</w:t>
+      </w:r>
+      <w:r>
+        <w:t>"</w:t>
+      </w:r>
+      <w:r>
+        <w:rPr>
+          <w:rFonts w:hAnsiTheme="minorHAnsi" w:cstheme="minorHAnsi"/>
+        </w:rPr>
+        <w:t xml:space="preserve"> (le nom apparait sous la partie NAMES dans le terminal après avoir fait </w:t>
+      </w:r>
+      <w:r>
+        <w:rPr>
+          <w:rFonts w:hAnsiTheme="minorHAnsi" w:cstheme="minorHAnsi"/>
+        </w:rPr>
+        <w:t>la commande</w:t>
+      </w:r>
+      <w:r>
+        <w:rPr>
+          <w:rFonts w:hAnsiTheme="minorHAnsi" w:cstheme="minorHAnsi"/>
+        </w:rPr>
+        <w:t xml:space="preserve"> </w:t>
+      </w:r>
+      <w:r>
+        <w:t>"</w:t>
+      </w:r>
+      <w:r>
+        <w:rPr>
+          <w:rFonts w:hAnsiTheme="minorHAnsi" w:cstheme="minorHAnsi"/>
+        </w:rPr>
+        <w:t>docker ps</w:t>
+      </w:r>
+      <w:r>
+        <w:t>"</w:t>
+      </w:r>
+      <w:r>
+        <w:rPr>
+          <w:rFonts w:hAnsiTheme="minorHAnsi" w:cstheme="minorHAnsi"/>
+        </w:rPr>
+        <w:t xml:space="preserve">) et on regarde quelle est l’adresse IP de l’image tout en bas. </w:t>
+      </w:r>
+      <w:r>
+        <w:t>(IP du docker php</w:t>
+      </w:r>
+      <w:r>
+        <w:t xml:space="preserve"> apr</w:t>
+      </w:r>
+      <w:r>
+        <w:t>è</w:t>
+      </w:r>
+      <w:r>
+        <w:t>s le lancer</w:t>
+      </w:r>
+      <w:r>
+        <w:t xml:space="preserve"> </w:t>
+      </w:r>
+      <w:r>
+        <w:t xml:space="preserve">: </w:t>
+      </w:r>
+      <w:r>
+        <w:t>"</w:t>
+      </w:r>
+      <w:r>
+        <w:t>172.17.0.2</w:t>
+      </w:r>
+      <w:r>
+        <w:t>"</w:t>
+      </w:r>
+      <w:r>
+        <w:t>)</w:t>
+      </w:r>
+      <w:r>
+        <w:t>.</w:t>
+      </w:r>
+    </w:p>
+    <w:p>
+      <w:pPr>
+        <w:jc w:val="both"/>
+      </w:pPr>
+      <w:r>
+        <w:t>Vu que l</w:t>
+      </w:r>
+      <w:r>
+        <w:t>’</w:t>
+      </w:r>
+      <w:r>
+        <w:t>on ne sait pas exactement ce qu</w:t>
+      </w:r>
+      <w:r>
+        <w:t>’</w:t>
+      </w:r>
+      <w:r>
+        <w:t>il y a dans l</w:t>
+      </w:r>
+      <w:r>
+        <w:t>’</w:t>
+      </w:r>
+      <w:r>
+        <w:t>image docker de PHP (c</w:t>
+      </w:r>
+      <w:r>
+        <w:t>’</w:t>
+      </w:r>
+      <w:r>
+        <w:t>est comme une bo</w:t>
+      </w:r>
+      <w:r>
+        <w:t>î</w:t>
+      </w:r>
+      <w:r>
+        <w:t>te noire) et que l</w:t>
+      </w:r>
+      <w:r>
+        <w:t>’</w:t>
+      </w:r>
+      <w:r>
+        <w:t>on</w:t>
+      </w:r>
+      <w:r>
+        <w:t xml:space="preserve"> veut explorer les fichiers de configuration, on peut utiliser la commande suivante</w:t>
+      </w:r>
+      <w:r>
+        <w:t> </w:t>
+      </w:r>
+      <w:r>
+        <w:t>: '</w:t>
+      </w:r>
+      <w:r>
+        <w:t>d</w:t>
+      </w:r>
+      <w:r>
+        <w:t>ocker exec -it nom-container /bin/bash</w:t>
+      </w:r>
+      <w:r>
+        <w:t>'</w:t>
+      </w:r>
+      <w:r>
+        <w:t xml:space="preserve"> pour pouvoir </w:t>
+      </w:r>
+      <w:r>
+        <w:t>acc</w:t>
+      </w:r>
+      <w:r>
+        <w:t>é</w:t>
+      </w:r>
+      <w:r>
+        <w:t>de</w:t>
+      </w:r>
+      <w:r>
+        <w:t>r</w:t>
+      </w:r>
+      <w:r>
+        <w:t xml:space="preserve"> et modifier les fichiers de </w:t>
+      </w:r>
+      <w:r>
+        <w:t>la page web</w:t>
+      </w:r>
+      <w:r>
+        <w:t xml:space="preserve"> (on peut voir que la ligne de commande a chang</w:t>
+      </w:r>
+      <w:r>
+        <w:t>é</w:t>
+      </w:r>
+      <w:r>
+        <w:t xml:space="preserve"> et qu</w:t>
+      </w:r>
+      <w:r>
+        <w:t>’</w:t>
+      </w:r>
+      <w:r>
+        <w:t xml:space="preserve">on est dans </w:t>
+      </w:r>
+      <w:r>
+        <w:t>"</w:t>
+      </w:r>
+      <w:r>
+        <w:t>/var/www/html</w:t>
+      </w:r>
+      <w:r>
+        <w:t>"</w:t>
+      </w:r>
+      <w:r>
+        <w:t xml:space="preserve"> de l</w:t>
+      </w:r>
+      <w:r>
+        <w:t>’</w:t>
+      </w:r>
+      <w:r>
+        <w:t>image)</w:t>
+      </w:r>
+      <w:r>
+        <w:t>. Dans l</w:t>
+      </w:r>
+      <w:r>
+        <w:t>’</w:t>
+      </w:r>
+      <w:r>
+        <w:t xml:space="preserve">exemple, on met dans un fichier </w:t>
+      </w:r>
+      <w:r>
+        <w:t>"</w:t>
+      </w:r>
+      <w:r>
+        <w:t>index.html</w:t>
+      </w:r>
+      <w:r>
+        <w:t>"</w:t>
+      </w:r>
+      <w:r>
+        <w:t xml:space="preserve"> le text</w:t>
+      </w:r>
+      <w:r>
+        <w:t>e</w:t>
+      </w:r>
+      <w:r>
+        <w:t xml:space="preserve"> "Coucou" avec la commande </w:t>
+      </w:r>
+      <w:r>
+        <w:t>‘</w:t>
+      </w:r>
+      <w:r>
+        <w:t xml:space="preserve">echo </w:t>
+      </w:r>
+      <w:r>
+        <w:t>"Coucou"</w:t>
+      </w:r>
+      <w:r>
+        <w:t xml:space="preserve"> &gt; index.html</w:t>
+      </w:r>
+      <w:r>
+        <w:t>’</w:t>
+      </w:r>
+      <w:r>
+        <w:t xml:space="preserve">. Si </w:t>
+      </w:r>
+      <w:r>
+        <w:t>on ne sp</w:t>
+      </w:r>
+      <w:r>
+        <w:t>é</w:t>
+      </w:r>
+      <w:r>
+        <w:t>cifie</w:t>
+      </w:r>
+      <w:r>
+        <w:t xml:space="preserve"> pas</w:t>
+      </w:r>
+      <w:r>
+        <w:t xml:space="preserve"> un nom de fichier dans un dossier avec cette commande, apache va </w:t>
+      </w:r>
+      <w:r>
+        <w:t>chercher</w:t>
+      </w:r>
+      <w:r>
+        <w:t xml:space="preserve"> le fichier index.html</w:t>
+      </w:r>
+      <w:r>
+        <w:t xml:space="preserve"> et le retourner.</w:t>
+      </w:r>
+      <w:r>
+        <w:t xml:space="preserve"> </w:t>
+      </w:r>
+      <w:r>
+        <w:t>On met donc du contenu</w:t>
+      </w:r>
+      <w:r>
+        <w:t xml:space="preserve"> text</w:t>
+      </w:r>
+      <w:r>
+        <w:t>e</w:t>
+      </w:r>
+      <w:r>
+        <w:t xml:space="preserve"> dans notre fichier </w:t>
+      </w:r>
+      <w:r>
+        <w:t>index.html et</w:t>
+      </w:r>
+      <w:r>
+        <w:t xml:space="preserve"> on essa</w:t>
+      </w:r>
+      <w:r>
+        <w:t xml:space="preserve">ie de se connecter, on verra ce contenu </w:t>
+      </w:r>
+      <w:r>
+        <w:t>sur la connexion</w:t>
+      </w:r>
+      <w:r>
+        <w:t xml:space="preserve"> de notre browser en </w:t>
+      </w:r>
+      <w:r>
+        <w:t>é</w:t>
+      </w:r>
+      <w:r>
+        <w:t>crivant dans un nouvel onglet</w:t>
+      </w:r>
+      <w:r>
+        <w:t> </w:t>
+      </w:r>
+      <w:r>
+        <w:t>:</w:t>
+      </w:r>
+      <w:r>
+        <w:t xml:space="preserve"> </w:t>
+      </w:r>
+      <w:r>
+        <w:t>"</w:t>
+      </w:r>
+      <w:r>
+        <w:t>192.168.99.</w:t>
+      </w:r>
+      <w:proofErr w:type="gramStart"/>
+      <w:r>
+        <w:t>100:</w:t>
+      </w:r>
+      <w:r>
+        <w:t>port</w:t>
+      </w:r>
+      <w:proofErr w:type="gramEnd"/>
+      <w:r>
+        <w:t>_utilis</w:t>
+      </w:r>
+      <w:r>
+        <w:t>é</w:t>
+      </w:r>
+      <w:r>
+        <w:t>"</w:t>
+      </w:r>
+      <w:r>
+        <w:t>.</w:t>
+      </w:r>
+      <w:r>
+        <w:t xml:space="preserve"> Dans notre cas, ce serait le port 9090.</w:t>
+      </w:r>
+      <w:r>
+        <w:t xml:space="preserve"> </w:t>
+      </w:r>
+      <w:r>
+        <w:t>(FAIRE LES MODIF</w:t>
+      </w:r>
+      <w:r>
+        <w:t>ICATIONS</w:t>
+      </w:r>
+      <w:r>
+        <w:t xml:space="preserve"> A L</w:t>
+      </w:r>
+      <w:r>
+        <w:t>’</w:t>
+      </w:r>
+      <w:r>
+        <w:t xml:space="preserve">EXTERIEUR DU CONTAINAIRE POUR </w:t>
+      </w:r>
+      <w:r>
+        <w:t xml:space="preserve">NE </w:t>
+      </w:r>
+      <w:r>
+        <w:t xml:space="preserve">PAS PERDRE LES </w:t>
+      </w:r>
+      <w:r>
+        <w:t>MODIFICATIONS</w:t>
+      </w:r>
+      <w:r>
+        <w:t>, si on se d</w:t>
+      </w:r>
+      <w:r>
+        <w:t>é</w:t>
+      </w:r>
+      <w:r>
+        <w:t>connecte</w:t>
+      </w:r>
+      <w:r>
+        <w:t xml:space="preserve"> ou que l</w:t>
+      </w:r>
+      <w:r>
+        <w:t>’</w:t>
+      </w:r>
+      <w:r>
+        <w:t>on kill le serveur</w:t>
+      </w:r>
+      <w:r>
+        <w:t>, les modif</w:t>
+      </w:r>
+      <w:r>
+        <w:t>ication</w:t>
+      </w:r>
+      <w:r>
+        <w:t>s seront perdue</w:t>
+      </w:r>
+      <w:r>
+        <w:t>s</w:t>
+      </w:r>
+      <w:r>
+        <w:t>)</w:t>
+      </w:r>
+      <w:r>
+        <w:t>.</w:t>
+      </w:r>
+      <w:r>
+        <w:t xml:space="preserve"> On peut faire des tests en cr</w:t>
+      </w:r>
+      <w:r>
+        <w:t>é</w:t>
+      </w:r>
+      <w:r>
+        <w:t>ant des dossiers/fichiers et pour acc</w:t>
+      </w:r>
+      <w:r>
+        <w:t>é</w:t>
+      </w:r>
+      <w:r>
+        <w:t xml:space="preserve">der </w:t>
+      </w:r>
+      <w:r>
+        <w:t>à</w:t>
+      </w:r>
+      <w:r>
+        <w:t xml:space="preserve"> ces modifications, on peut rajouter les chemins sur le browser. Par exemple, si on cr</w:t>
+      </w:r>
+      <w:r>
+        <w:t>é</w:t>
+      </w:r>
+      <w:r>
+        <w:t>e le dossier modif et que l</w:t>
+      </w:r>
+      <w:r>
+        <w:t>’</w:t>
+      </w:r>
+      <w:r>
+        <w:t>on cr</w:t>
+      </w:r>
+      <w:r>
+        <w:t>é</w:t>
+      </w:r>
+      <w:r>
+        <w:t>e un fichier appel</w:t>
+      </w:r>
+      <w:r>
+        <w:t>é</w:t>
+      </w:r>
+      <w:r>
+        <w:t xml:space="preserve"> modif.html, on pourra voir son contenu sur le browser en </w:t>
+      </w:r>
+      <w:r>
+        <w:t>é</w:t>
+      </w:r>
+      <w:r>
+        <w:t>crivant sur l</w:t>
+      </w:r>
+      <w:r>
+        <w:t>’</w:t>
+      </w:r>
+      <w:r>
+        <w:t>onglet</w:t>
+      </w:r>
+      <w:r>
+        <w:t> </w:t>
+      </w:r>
+      <w:r>
+        <w:t xml:space="preserve">: </w:t>
+      </w:r>
+      <w:r>
+        <w:t>"</w:t>
+      </w:r>
+      <w:r>
+        <w:t>192.168.99.</w:t>
+      </w:r>
+      <w:proofErr w:type="gramStart"/>
+      <w:r>
+        <w:t>100:</w:t>
+      </w:r>
+      <w:r>
+        <w:t>9090/modif/modif.html</w:t>
+      </w:r>
+      <w:proofErr w:type="gramEnd"/>
+      <w:r>
+        <w:t>"</w:t>
+      </w:r>
+      <w:r>
+        <w:t>, et on pourra afficher ce qu</w:t>
+      </w:r>
+      <w:r>
+        <w:t>’</w:t>
+      </w:r>
+      <w:r>
+        <w:t xml:space="preserve">on a introduit dans ce fichier. Le texte introduit, </w:t>
+      </w:r>
+      <w:r>
+        <w:t>é</w:t>
+      </w:r>
+      <w:r>
+        <w:t>tant en html, il est possible d</w:t>
+      </w:r>
+      <w:r>
+        <w:t>’</w:t>
+      </w:r>
+      <w:r>
+        <w:t>introduire du texte personnalis</w:t>
+      </w:r>
+      <w:r>
+        <w:t>é</w:t>
+      </w:r>
+      <w:r>
+        <w:t xml:space="preserve"> en utilisant des blaises de html avec ce que l</w:t>
+      </w:r>
+      <w:r>
+        <w:t>’</w:t>
+      </w:r>
+      <w:r>
+        <w:t>on veut comme personnalisation et l</w:t>
+      </w:r>
+      <w:r>
+        <w:t>’</w:t>
+      </w:r>
+      <w:r>
+        <w:t>afficher dans le browser.</w:t>
+      </w:r>
+    </w:p>
+    <w:p>
+      <w:pPr>
+        <w:jc w:val="both"/>
+      </w:pPr>
+      <w:r>
+        <w:lastRenderedPageBreak/>
+        <w:t>"</w:t>
+      </w:r>
+      <w:r>
+        <w:t>Apache.config</w:t>
+      </w:r>
+      <w:r>
+        <w:t>"</w:t>
+      </w:r>
+      <w:r>
+        <w:t xml:space="preserve"> est le fichier de configuration principal</w:t>
+      </w:r>
+      <w:r>
+        <w:t> </w:t>
+      </w:r>
+      <w:r>
+        <w:t>;</w:t>
+      </w:r>
+      <w:r>
+        <w:t xml:space="preserve"> les fichiers</w:t>
+      </w:r>
+      <w:r>
+        <w:t xml:space="preserve"> </w:t>
+      </w:r>
+      <w:r>
+        <w:t>"</w:t>
+      </w:r>
+      <w:r>
+        <w:t>sites</w:t>
+      </w:r>
+      <w:r>
+        <w:t>"</w:t>
+      </w:r>
+      <w:r>
+        <w:t xml:space="preserve"> sont des fichiers propres </w:t>
+      </w:r>
+      <w:r>
+        <w:t>à</w:t>
+      </w:r>
+      <w:r>
+        <w:t xml:space="preserve"> Ubuntu</w:t>
+      </w:r>
+      <w:r>
+        <w:t> </w:t>
+      </w:r>
+      <w:r>
+        <w:t>; il y a aussi des</w:t>
+      </w:r>
+      <w:r>
+        <w:t xml:space="preserve"> sous-fich</w:t>
+      </w:r>
+      <w:r>
+        <w:t>i</w:t>
+      </w:r>
+      <w:r>
+        <w:t>ers de configuration possible</w:t>
+      </w:r>
+      <w:r>
+        <w:t xml:space="preserve">s pour des </w:t>
+      </w:r>
+      <w:r>
+        <w:t>"</w:t>
+      </w:r>
+      <w:r>
+        <w:t>virtual</w:t>
+      </w:r>
+      <w:r>
+        <w:t xml:space="preserve"> hosts</w:t>
+      </w:r>
+      <w:r>
+        <w:t>"</w:t>
+      </w:r>
+      <w:r>
+        <w:t xml:space="preserve"> </w:t>
+      </w:r>
+      <w:r>
+        <w:t xml:space="preserve">dans le dossier </w:t>
+      </w:r>
+      <w:r>
+        <w:t>"</w:t>
+      </w:r>
+      <w:r>
+        <w:t>/etc/apache2/sites-avaliable</w:t>
+      </w:r>
+      <w:r>
+        <w:t>"</w:t>
+      </w:r>
+      <w:r>
+        <w:t xml:space="preserve">, </w:t>
+      </w:r>
+      <w:r>
+        <w:t>et normalement il</w:t>
+      </w:r>
+      <w:r>
+        <w:t xml:space="preserve"> y</w:t>
+      </w:r>
+      <w:r>
+        <w:t xml:space="preserve"> </w:t>
+      </w:r>
+      <w:r>
+        <w:t>en a</w:t>
+      </w:r>
+      <w:r>
+        <w:t xml:space="preserve"> d</w:t>
+      </w:r>
+      <w:r>
+        <w:t>é</w:t>
+      </w:r>
+      <w:r>
+        <w:t>j</w:t>
+      </w:r>
+      <w:r>
+        <w:t>à</w:t>
+      </w:r>
+      <w:r>
+        <w:t xml:space="preserve"> </w:t>
+      </w:r>
+      <w:r>
+        <w:t>un</w:t>
+      </w:r>
+      <w:r>
+        <w:t>. (</w:t>
+      </w:r>
+      <w:proofErr w:type="gramStart"/>
+      <w:r>
+        <w:t>etc</w:t>
+      </w:r>
+      <w:proofErr w:type="gramEnd"/>
+      <w:r>
+        <w:t xml:space="preserve"> -&gt; </w:t>
+      </w:r>
+      <w:r>
+        <w:t xml:space="preserve">dossier de </w:t>
+      </w:r>
+      <w:r>
+        <w:t>configuration)</w:t>
+      </w:r>
+      <w:r>
+        <w:t xml:space="preserve">. Si on a dans notre Dockerfile une ligne comme celle prise dans le site web mais cette fois avec </w:t>
+      </w:r>
+      <w:r>
+        <w:t>"</w:t>
+      </w:r>
+      <w:r>
+        <w:t>COPY configuration/ /etc/</w:t>
+      </w:r>
+      <w:r>
+        <w:t>apache2/sites-avaliable</w:t>
+      </w:r>
+      <w:r>
+        <w:t>/mywebsite/</w:t>
+      </w:r>
+      <w:r>
+        <w:t>"</w:t>
+      </w:r>
+      <w:r>
+        <w:t>, on mettra nos propres configurations dans notre site et au moment de build l</w:t>
+      </w:r>
+      <w:r>
+        <w:t>’</w:t>
+      </w:r>
+      <w:r>
+        <w:t xml:space="preserve">image, on mettra ces informations directement dans le dossier de base de </w:t>
+      </w:r>
+      <w:r>
+        <w:t>/etc/apache2/sites-avaliable</w:t>
+      </w:r>
+      <w:r>
+        <w:t>.</w:t>
+      </w:r>
+    </w:p>
+    <w:p>
+      <w:pPr>
+        <w:jc w:val="both"/>
+      </w:pPr>
+      <w:r>
+        <w:t>S</w:t>
+      </w:r>
+      <w:r>
+        <w:t>’</w:t>
+      </w:r>
+      <w:r>
+        <w:t xml:space="preserve">il y a des </w:t>
+      </w:r>
+      <w:r>
+        <w:t>requ</w:t>
+      </w:r>
+      <w:r>
+        <w:t>ê</w:t>
+      </w:r>
+      <w:r>
+        <w:t>tes</w:t>
+      </w:r>
+      <w:r>
+        <w:t xml:space="preserve"> qui viennent, elles seront </w:t>
+      </w:r>
+      <w:r>
+        <w:t>envoy</w:t>
+      </w:r>
+      <w:r>
+        <w:t>é</w:t>
+      </w:r>
+      <w:r>
+        <w:t>es</w:t>
+      </w:r>
+      <w:r>
+        <w:t xml:space="preserve"> dans le dossier </w:t>
+      </w:r>
+      <w:r>
+        <w:t>"</w:t>
+      </w:r>
+      <w:r>
+        <w:t>/var/w</w:t>
+      </w:r>
+      <w:r>
+        <w:t>w</w:t>
+      </w:r>
+      <w:r>
+        <w:t>w/html</w:t>
+      </w:r>
+      <w:r>
+        <w:t>/</w:t>
+      </w:r>
+      <w:r>
+        <w:t>"</w:t>
+      </w:r>
+      <w:r>
+        <w:t xml:space="preserve"> </w:t>
+      </w:r>
+      <w:r>
+        <w:t>(contenu), si</w:t>
+      </w:r>
+      <w:r>
+        <w:t xml:space="preserve"> on poss</w:t>
+      </w:r>
+      <w:r>
+        <w:t>è</w:t>
+      </w:r>
+      <w:r>
+        <w:t>de</w:t>
+      </w:r>
+      <w:r>
+        <w:t xml:space="preserve"> plusieurs p</w:t>
+      </w:r>
+      <w:r>
+        <w:t>ages</w:t>
+      </w:r>
+      <w:r>
+        <w:t xml:space="preserve"> web diff</w:t>
+      </w:r>
+      <w:r>
+        <w:t>é</w:t>
+      </w:r>
+      <w:r>
+        <w:t>rentes</w:t>
+      </w:r>
+      <w:r>
+        <w:t>,</w:t>
+      </w:r>
+      <w:r>
+        <w:t xml:space="preserve"> on poss</w:t>
+      </w:r>
+      <w:r>
+        <w:t>è</w:t>
+      </w:r>
+      <w:r>
+        <w:t>dera</w:t>
+      </w:r>
+      <w:r>
+        <w:t xml:space="preserve"> plusieurs fich</w:t>
+      </w:r>
+      <w:r>
+        <w:t>iers html. Si</w:t>
+      </w:r>
+      <w:r>
+        <w:t xml:space="preserve"> on</w:t>
+      </w:r>
+      <w:r>
+        <w:t xml:space="preserve"> change</w:t>
+      </w:r>
+      <w:r>
+        <w:t xml:space="preserve"> le chemin de nos fichiers </w:t>
+      </w:r>
+      <w:r>
+        <w:t xml:space="preserve">et </w:t>
+      </w:r>
+      <w:r>
+        <w:t>de notre html</w:t>
+      </w:r>
+      <w:r>
+        <w:t xml:space="preserve"> (au lieu de les avoir dans </w:t>
+      </w:r>
+      <w:r>
+        <w:t xml:space="preserve">celle de </w:t>
+      </w:r>
+      <w:r>
+        <w:t>"</w:t>
+      </w:r>
+      <w:r>
+        <w:t>var/</w:t>
+      </w:r>
+      <w:r>
+        <w:t>"</w:t>
+      </w:r>
+      <w:r>
+        <w:t>,</w:t>
+      </w:r>
+      <w:r>
+        <w:t xml:space="preserve"> </w:t>
+      </w:r>
+      <w:r>
+        <w:t xml:space="preserve">et </w:t>
+      </w:r>
+      <w:r>
+        <w:t>on a un autre r</w:t>
+      </w:r>
+      <w:r>
+        <w:t>é</w:t>
+      </w:r>
+      <w:r>
+        <w:t xml:space="preserve">pertoire), il faut </w:t>
+      </w:r>
+      <w:r>
+        <w:t>changer</w:t>
+      </w:r>
+      <w:r>
+        <w:t xml:space="preserve"> le r</w:t>
+      </w:r>
+      <w:r>
+        <w:t>é</w:t>
+      </w:r>
+      <w:r>
+        <w:t>pertoire dans le Dockerfile</w:t>
+      </w:r>
+      <w:r>
+        <w:t>.</w:t>
+      </w:r>
+    </w:p>
+    <w:p>
+      <w:pPr>
+        <w:jc w:val="both"/>
+      </w:pPr>
+      <w:r>
+        <w:t>Quand on a fini de faire des modifications avec la ligne de commande</w:t>
+      </w:r>
+      <w:r>
+        <w:t>,</w:t>
+      </w:r>
+      <w:r>
+        <w:t xml:space="preserve"> on cr</w:t>
+      </w:r>
+      <w:r>
+        <w:t>é</w:t>
+      </w:r>
+      <w:r>
+        <w:t>era le dossier "content/" que l</w:t>
+      </w:r>
+      <w:r>
+        <w:t>’</w:t>
+      </w:r>
+      <w:r>
+        <w:t xml:space="preserve">on </w:t>
+      </w:r>
+      <w:r>
+        <w:t>à</w:t>
+      </w:r>
+      <w:r>
+        <w:t xml:space="preserve"> pr</w:t>
+      </w:r>
+      <w:r>
+        <w:t>é</w:t>
+      </w:r>
+      <w:r>
+        <w:t>c</w:t>
+      </w:r>
+      <w:r>
+        <w:t>é</w:t>
+      </w:r>
+      <w:r>
+        <w:t xml:space="preserve">demment </w:t>
+      </w:r>
+      <w:r>
+        <w:t>é</w:t>
+      </w:r>
+      <w:r>
+        <w:t>crit dans le Dockerfile</w:t>
+      </w:r>
+      <w:r>
+        <w:t xml:space="preserve"> (ceci va d</w:t>
+      </w:r>
+      <w:r>
+        <w:t>é</w:t>
+      </w:r>
+      <w:r>
+        <w:t>pendre du nom de dossier voulu)</w:t>
+      </w:r>
+      <w:r>
+        <w:t xml:space="preserve">, </w:t>
+      </w:r>
+      <w:r>
+        <w:t>on va cr</w:t>
+      </w:r>
+      <w:r>
+        <w:t>é</w:t>
+      </w:r>
+      <w:r>
+        <w:t xml:space="preserve">er donc notre propre fichier index.html et on va mettre une peu de texte de test pour pouvoir tester ce fonctionnement. Avec la commande </w:t>
+      </w:r>
+      <w:r>
+        <w:t>"</w:t>
+      </w:r>
+      <w:r>
+        <w:t>docker build -t nom_de_l</w:t>
+      </w:r>
+      <w:r>
+        <w:t>’</w:t>
+      </w:r>
+      <w:r>
+        <w:t>image_</w:t>
+      </w:r>
+      <w:proofErr w:type="gramStart"/>
+      <w:r>
+        <w:t>voulue .</w:t>
+      </w:r>
+      <w:proofErr w:type="gramEnd"/>
+      <w:r>
+        <w:t>"</w:t>
+      </w:r>
+      <w:r>
+        <w:t xml:space="preserve">, on copiera le contenu de </w:t>
+      </w:r>
+      <w:r>
+        <w:t>"</w:t>
+      </w:r>
+      <w:r>
+        <w:t>content/</w:t>
+      </w:r>
+      <w:r>
+        <w:t>"</w:t>
+      </w:r>
+      <w:r>
+        <w:t xml:space="preserve"> dans le r</w:t>
+      </w:r>
+      <w:r>
+        <w:t>é</w:t>
+      </w:r>
+      <w:r>
+        <w:t xml:space="preserve">pertoire </w:t>
+      </w:r>
+      <w:r>
+        <w:t>"</w:t>
+      </w:r>
+      <w:r>
+        <w:t>/var/www/html/</w:t>
+      </w:r>
+      <w:r>
+        <w:t>"</w:t>
+      </w:r>
+      <w:r>
+        <w:t xml:space="preserve">, et avec le point </w:t>
+      </w:r>
+      <w:r>
+        <w:t>à</w:t>
+      </w:r>
+      <w:r>
+        <w:t xml:space="preserve"> la fin de la commande, on dit que l</w:t>
+      </w:r>
+      <w:r>
+        <w:t>’</w:t>
+      </w:r>
+      <w:r>
+        <w:t>on veut utiliser le r</w:t>
+      </w:r>
+      <w:r>
+        <w:t>é</w:t>
+      </w:r>
+      <w:r>
+        <w:t>pertoire courant pour pouvoir y</w:t>
+      </w:r>
+      <w:r>
+        <w:t xml:space="preserve"> cr</w:t>
+      </w:r>
+      <w:r>
+        <w:t>é</w:t>
+      </w:r>
+      <w:r>
+        <w:t xml:space="preserve">er </w:t>
+      </w:r>
+      <w:r>
+        <w:t>notre image docker.</w:t>
+      </w:r>
+    </w:p>
+    <w:p>
+      <w:pPr>
+        <w:jc w:val="both"/>
+      </w:pPr>
+      <w:r>
+        <w:t>Si on relance l</w:t>
+      </w:r>
+      <w:r>
+        <w:t>’</w:t>
+      </w:r>
+      <w:r>
+        <w:t>image avec "</w:t>
+      </w:r>
+      <w:r>
+        <w:rPr>
+          <w:rFonts w:hAnsiTheme="minorHAnsi" w:cstheme="minorHAnsi"/>
+        </w:rPr>
+        <w:t xml:space="preserve">docker run </w:t>
+      </w:r>
+      <w:r>
+        <w:rPr>
+          <w:rFonts w:hAnsiTheme="minorHAnsi" w:cstheme="minorHAnsi"/>
+        </w:rPr>
+        <w:t xml:space="preserve">-p </w:t>
+      </w:r>
+      <w:proofErr w:type="gramStart"/>
+      <w:r>
+        <w:rPr>
+          <w:rFonts w:hAnsiTheme="minorHAnsi" w:cstheme="minorHAnsi"/>
+        </w:rPr>
+        <w:t>9090:</w:t>
+      </w:r>
+      <w:proofErr w:type="gramEnd"/>
+      <w:r>
+        <w:rPr>
+          <w:rFonts w:hAnsiTheme="minorHAnsi" w:cstheme="minorHAnsi"/>
+        </w:rPr>
+        <w:t>80</w:t>
+      </w:r>
+      <w:r>
+        <w:rPr>
+          <w:rFonts w:hAnsiTheme="minorHAnsi" w:cstheme="minorHAnsi"/>
+        </w:rPr>
+        <w:t xml:space="preserve"> nom_donne_a_l’image", on pourra voir le message écrit dans notre fichier indext.html. Si par exemple on recharge la page, on aura des affichages sur la ligne de commande dans le </w:t>
+      </w:r>
+      <w:r>
+        <w:t>LOG Apache</w:t>
+      </w:r>
+      <w:r>
+        <w:t>, et on peut voir par exemple que l</w:t>
+      </w:r>
+      <w:r>
+        <w:t>’</w:t>
+      </w:r>
+      <w:r>
+        <w:t>on a re</w:t>
+      </w:r>
+      <w:r>
+        <w:t>ç</w:t>
+      </w:r>
+      <w:r>
+        <w:t>u une requ</w:t>
+      </w:r>
+      <w:r>
+        <w:t>ê</w:t>
+      </w:r>
+      <w:r>
+        <w:t>te GET, qui est la suivante</w:t>
+      </w:r>
+      <w:r>
+        <w:t> </w:t>
+      </w:r>
+      <w:r>
+        <w:t xml:space="preserve">: </w:t>
+      </w:r>
+      <w:r>
+        <w:t>"</w:t>
+      </w:r>
+      <w:r>
+        <w:t>192.168.99.1 - - [04/Jun/2017:14:56:31 +0000]</w:t>
+      </w:r>
+      <w:r>
+        <w:t xml:space="preserve"> "GET / HTTP/1.1</w:t>
+      </w:r>
+      <w:r>
+        <w:t>" 200</w:t>
+      </w:r>
+      <w:r>
+        <w:t xml:space="preserve"> 431</w:t>
+      </w:r>
+      <w:r>
+        <w:t xml:space="preserve"> "</w:t>
+      </w:r>
+      <w:r>
+        <w:t>-</w:t>
+      </w:r>
+      <w:r>
+        <w:t>"</w:t>
+      </w:r>
+      <w:r>
+        <w:t xml:space="preserve"> </w:t>
+      </w:r>
+      <w:r>
+        <w:t>"</w:t>
+      </w:r>
+      <w:r>
+        <w:t xml:space="preserve"> </w:t>
+      </w:r>
+      <w:r>
+        <w:t>(R</w:t>
+      </w:r>
+      <w:r>
+        <w:t>é</w:t>
+      </w:r>
+      <w:r>
+        <w:t xml:space="preserve">ponse </w:t>
+      </w:r>
+      <w:r>
+        <w:t xml:space="preserve">avec 200, </w:t>
+      </w:r>
+      <w:r>
+        <w:t>ce qui veut dire</w:t>
+      </w:r>
+      <w:r>
+        <w:t xml:space="preserve"> bonne requ</w:t>
+      </w:r>
+      <w:r>
+        <w:t>ê</w:t>
+      </w:r>
+      <w:r>
+        <w:t>te</w:t>
+      </w:r>
+      <w:r>
+        <w:t>)</w:t>
+      </w:r>
+      <w:r>
+        <w:t>, le slash apr</w:t>
+      </w:r>
+      <w:r>
+        <w:t>è</w:t>
+      </w:r>
+      <w:r>
+        <w:t>s le GET est l</w:t>
+      </w:r>
+      <w:r>
+        <w:t>’</w:t>
+      </w:r>
+      <w:r>
+        <w:t>URL vis</w:t>
+      </w:r>
+      <w:r>
+        <w:t>é</w:t>
+      </w:r>
+      <w:r>
+        <w:t>e par la requ</w:t>
+      </w:r>
+      <w:r>
+        <w:t>ê</w:t>
+      </w:r>
+      <w:r>
+        <w:t>te et ce qu</w:t>
+      </w:r>
+      <w:r>
+        <w:t>’</w:t>
+      </w:r>
+      <w:r>
+        <w:t>il y a apr</w:t>
+      </w:r>
+      <w:r>
+        <w:t>è</w:t>
+      </w:r>
+      <w:r>
+        <w:t>s la r</w:t>
+      </w:r>
+      <w:r>
+        <w:t>é</w:t>
+      </w:r>
+      <w:r>
+        <w:t>ponse du 200, il y a le u</w:t>
+      </w:r>
+      <w:r>
+        <w:t>ser agent</w:t>
+      </w:r>
+      <w:r>
+        <w:t xml:space="preserve"> (type de navigateur)</w:t>
+      </w:r>
+      <w:r>
+        <w:t xml:space="preserve"> "Mozilla/5.0 (Windows NT 10.0; Win64; x64) AppleWebKit/537.36 (KHTML, like Gecko) Chrome/58.0.3029.110 Safari/537.36"</w:t>
+      </w:r>
+      <w:r>
+        <w:t xml:space="preserve">. (Si on shut down la connexion, on ne sera pas capable de se connecter </w:t>
+      </w:r>
+      <w:r>
+        <w:t>à</w:t>
+      </w:r>
+      <w:r>
+        <w:t xml:space="preserve"> nouveau sur le page).</w:t>
+      </w:r>
+    </w:p>
+    <w:p>
+      <w:pPr>
+        <w:jc w:val="both"/>
+      </w:pPr>
+      <w:r>
+        <w:t xml:space="preserve">On peut lancer </w:t>
+      </w:r>
+      <w:r>
+        <w:t>à</w:t>
+      </w:r>
+      <w:r>
+        <w:t xml:space="preserve"> nouveau </w:t>
+      </w:r>
+      <w:r>
+        <w:t>le container avec l</w:t>
+      </w:r>
+      <w:r>
+        <w:t>’</w:t>
+      </w:r>
+      <w:r>
+        <w:t xml:space="preserve">option </w:t>
+      </w:r>
+      <w:r>
+        <w:t>"</w:t>
+      </w:r>
+      <w:r>
+        <w:t>-d</w:t>
+      </w:r>
+      <w:r>
+        <w:t>"</w:t>
+      </w:r>
+      <w:r>
+        <w:t xml:space="preserve"> juste avant l</w:t>
+      </w:r>
+      <w:r>
+        <w:t>’</w:t>
+      </w:r>
+      <w:r>
+        <w:t xml:space="preserve">option </w:t>
+      </w:r>
+      <w:r>
+        <w:t>"</w:t>
+      </w:r>
+      <w:r>
+        <w:t>-p</w:t>
+      </w:r>
+      <w:r>
+        <w:t>"</w:t>
+      </w:r>
+      <w:r>
+        <w:t xml:space="preserve"> pour pouvoir lancer le serveur en arri</w:t>
+      </w:r>
+      <w:r>
+        <w:t>è</w:t>
+      </w:r>
+      <w:r>
+        <w:t xml:space="preserve">re-plan. </w:t>
+      </w:r>
+      <w:r>
+        <w:t>Si on se d</w:t>
+      </w:r>
+      <w:r>
+        <w:t>é</w:t>
+      </w:r>
+      <w:r>
+        <w:t>connecte du serveur</w:t>
+      </w:r>
+      <w:r>
+        <w:t xml:space="preserve"> et que l</w:t>
+      </w:r>
+      <w:r>
+        <w:t>’</w:t>
+      </w:r>
+      <w:r>
+        <w:t>on essaie de</w:t>
+      </w:r>
+      <w:r>
+        <w:t xml:space="preserve"> </w:t>
+      </w:r>
+      <w:r>
+        <w:t xml:space="preserve">le </w:t>
+      </w:r>
+      <w:r>
+        <w:t>relance</w:t>
+      </w:r>
+      <w:r>
+        <w:t>r sur le m</w:t>
+      </w:r>
+      <w:r>
+        <w:t>ê</w:t>
+      </w:r>
+      <w:r>
+        <w:t>me port</w:t>
+      </w:r>
+      <w:r>
+        <w:t xml:space="preserve">, </w:t>
+      </w:r>
+      <w:r>
+        <w:t xml:space="preserve">il apparaitra une </w:t>
+      </w:r>
+      <w:r>
+        <w:t>erreur car d</w:t>
+      </w:r>
+      <w:r>
+        <w:t>é</w:t>
+      </w:r>
+      <w:r>
+        <w:t>j</w:t>
+      </w:r>
+      <w:r>
+        <w:t>à</w:t>
+      </w:r>
+      <w:r>
+        <w:t xml:space="preserve"> mapp</w:t>
+      </w:r>
+      <w:r>
+        <w:t>é</w:t>
+      </w:r>
+      <w:r>
+        <w:t xml:space="preserve"> sur le port 9090, donc</w:t>
+      </w:r>
+      <w:r>
+        <w:t xml:space="preserve"> on peut </w:t>
+      </w:r>
+      <w:r>
+        <w:t xml:space="preserve">changer le port </w:t>
+      </w:r>
+      <w:r>
+        <w:t>à</w:t>
+      </w:r>
+      <w:r>
+        <w:t xml:space="preserve"> mapper</w:t>
+      </w:r>
+      <w:r>
+        <w:t xml:space="preserve"> et avoir un deuxi</w:t>
+      </w:r>
+      <w:r>
+        <w:t>è</w:t>
+      </w:r>
+      <w:r>
+        <w:t>me serveur sur un autre port et donc changer le port avec toujours la m</w:t>
+      </w:r>
+      <w:r>
+        <w:t>ê</w:t>
+      </w:r>
+      <w:r>
+        <w:t>me adresse IP pr</w:t>
+      </w:r>
+      <w:r>
+        <w:t>é</w:t>
+      </w:r>
+      <w:r>
+        <w:t>c</w:t>
+      </w:r>
+      <w:r>
+        <w:t>é</w:t>
+      </w:r>
+      <w:r>
+        <w:t>dente</w:t>
+      </w:r>
+      <w:r>
+        <w:t>.</w:t>
+      </w:r>
+    </w:p>
+    <w:p>
+      <w:pPr>
+        <w:jc w:val="both"/>
+      </w:pPr>
+      <w:r>
+        <w:t>Apr</w:t>
+      </w:r>
+      <w:r>
+        <w:t>è</w:t>
+      </w:r>
+      <w:r>
+        <w:t>s ces manipulations,</w:t>
+      </w:r>
+      <w:r>
+        <w:t xml:space="preserve"> on </w:t>
+      </w:r>
+      <w:r>
+        <w:t xml:space="preserve">peut aller </w:t>
+      </w:r>
+      <w:r>
+        <w:t>cherche</w:t>
+      </w:r>
+      <w:r>
+        <w:t>r s</w:t>
+      </w:r>
+      <w:r>
+        <w:t>ur internet des templates</w:t>
+      </w:r>
+      <w:r>
+        <w:t xml:space="preserve"> de page web</w:t>
+      </w:r>
+      <w:r>
+        <w:t xml:space="preserve"> pour personnaliser notre page avec le site </w:t>
+      </w:r>
+      <w:hyperlink r:id="rId9" w:history="1">
+        <w:r>
+          <w:rPr>
+            <w:rStyle w:val="Hipervnculo"/>
+          </w:rPr>
+          <w:t>https://startbootstrap.com/template-cactegories/one-page/</w:t>
+        </w:r>
+      </w:hyperlink>
+      <w:r>
+        <w:t xml:space="preserve"> (J</w:t>
+      </w:r>
+      <w:r>
+        <w:t>’</w:t>
+      </w:r>
+      <w:r>
+        <w:t>ai pris</w:t>
+      </w:r>
+      <w:r>
+        <w:t xml:space="preserve"> celui de</w:t>
+      </w:r>
+      <w:r>
+        <w:t xml:space="preserve"> </w:t>
+      </w:r>
+      <w:hyperlink r:id="rId10" w:history="1">
+        <w:r>
+          <w:rPr>
+            <w:rStyle w:val="Hipervnculo"/>
+          </w:rPr>
+          <w:t>https://blackrockdigital.github.io/startbootstrap-agency/</w:t>
+        </w:r>
+      </w:hyperlink>
+      <w:r>
+        <w:t>)</w:t>
+      </w:r>
+      <w:r>
+        <w:t>.</w:t>
+      </w:r>
+      <w:r>
+        <w:t xml:space="preserve"> </w:t>
+      </w:r>
+      <w:r>
+        <w:t>Apr</w:t>
+      </w:r>
+      <w:r>
+        <w:t>è</w:t>
+      </w:r>
+      <w:r>
+        <w:t>s avoir t</w:t>
+      </w:r>
+      <w:r>
+        <w:t>é</w:t>
+      </w:r>
+      <w:r>
+        <w:t>l</w:t>
+      </w:r>
+      <w:r>
+        <w:t>é</w:t>
+      </w:r>
+      <w:r>
+        <w:t>charg</w:t>
+      </w:r>
+      <w:r>
+        <w:t>é</w:t>
+      </w:r>
+      <w:r>
+        <w:t xml:space="preserve"> les dossiers de cette page web, on reconstruit le</w:t>
+      </w:r>
+      <w:r>
+        <w:t xml:space="preserve"> container de l</w:t>
+      </w:r>
+      <w:r>
+        <w:t>’</w:t>
+      </w:r>
+      <w:r>
+        <w:t xml:space="preserve">image </w:t>
+      </w:r>
+      <w:r>
+        <w:t>modifi</w:t>
+      </w:r>
+      <w:r>
+        <w:t>é</w:t>
+      </w:r>
+      <w:r>
+        <w:t>e</w:t>
+      </w:r>
+      <w:r>
+        <w:t xml:space="preserve"> comme avant avec la commande de build. Si on regarde sur le browser les containers lanc</w:t>
+      </w:r>
+      <w:r>
+        <w:t>é</w:t>
+      </w:r>
+      <w:r>
+        <w:t>s auparavant, on verra que rien ne change car il n</w:t>
+      </w:r>
+      <w:r>
+        <w:t>’</w:t>
+      </w:r>
+      <w:r>
+        <w:t xml:space="preserve">y a pas de lien dynamique avec les modifications </w:t>
+      </w:r>
+      <w:r>
+        <w:t>que l</w:t>
+      </w:r>
+      <w:r>
+        <w:t>’</w:t>
+      </w:r>
+      <w:r>
+        <w:t>on a faites et que l</w:t>
+      </w:r>
+      <w:r>
+        <w:t>’</w:t>
+      </w:r>
+      <w:r>
+        <w:t>on vient de reconstruire sur notre image. Donc il faut arr</w:t>
+      </w:r>
+      <w:r>
+        <w:t>ê</w:t>
+      </w:r>
+      <w:r>
+        <w:t xml:space="preserve">ter un serveur (celui sur 9090 par exemple), on lance </w:t>
+      </w:r>
+      <w:r>
+        <w:t>à</w:t>
+      </w:r>
+      <w:r>
+        <w:t xml:space="preserve"> nouveau le serveur avec la commande run et on</w:t>
+      </w:r>
+      <w:r>
+        <w:t xml:space="preserve"> v</w:t>
+      </w:r>
+      <w:r>
+        <w:t>é</w:t>
+      </w:r>
+      <w:r>
+        <w:t>rifie</w:t>
+      </w:r>
+      <w:r>
+        <w:t xml:space="preserve"> le fonctionnement</w:t>
+      </w:r>
+      <w:r>
+        <w:t xml:space="preserve"> (on peut aussi voir que le container lanc</w:t>
+      </w:r>
+      <w:r>
+        <w:t>é</w:t>
+      </w:r>
+      <w:r>
+        <w:t xml:space="preserve"> sur un autre port que le 9090 n</w:t>
+      </w:r>
+      <w:r>
+        <w:t>’</w:t>
+      </w:r>
+      <w:r>
+        <w:t>est pas modifi</w:t>
+      </w:r>
+      <w:r>
+        <w:t>é</w:t>
+      </w:r>
+      <w:r>
+        <w:t xml:space="preserve"> et on prouve qu</w:t>
+      </w:r>
+      <w:r>
+        <w:t>’</w:t>
+      </w:r>
+      <w:r>
+        <w:t>il n</w:t>
+      </w:r>
+      <w:r>
+        <w:t>’</w:t>
+      </w:r>
+      <w:r>
+        <w:t>y pas de lien dynamique)</w:t>
+      </w:r>
+      <w:r>
+        <w:t xml:space="preserve">. </w:t>
+      </w:r>
+      <w:r>
+        <w:t>O</w:t>
+      </w:r>
+      <w:r>
+        <w:t>n peut</w:t>
+      </w:r>
+      <w:r>
+        <w:t xml:space="preserve"> regarder sur le b</w:t>
+      </w:r>
+      <w:r>
+        <w:t>r</w:t>
+      </w:r>
+      <w:r>
+        <w:t>owser plus ou moins ce que l</w:t>
+      </w:r>
+      <w:r>
+        <w:t>’</w:t>
+      </w:r>
+      <w:r>
+        <w:t xml:space="preserve">on voudrait modifier et on peut se mettre </w:t>
+      </w:r>
+      <w:r>
+        <w:t>à</w:t>
+      </w:r>
+      <w:r>
+        <w:t xml:space="preserve"> </w:t>
+      </w:r>
+      <w:r>
+        <w:t>modifie</w:t>
+      </w:r>
+      <w:r>
+        <w:t>r</w:t>
+      </w:r>
+      <w:r>
+        <w:t xml:space="preserve"> ce qu</w:t>
+      </w:r>
+      <w:r>
+        <w:t>’</w:t>
+      </w:r>
+      <w:r>
+        <w:t>on veut o</w:t>
+      </w:r>
+      <w:r>
+        <w:t>ù</w:t>
+      </w:r>
+      <w:r>
+        <w:t xml:space="preserve"> on veut </w:t>
+      </w:r>
+      <w:r>
+        <w:t>dans le fichier index.html (comme avant) dans le dossier t</w:t>
+      </w:r>
+      <w:r>
+        <w:t>é</w:t>
+      </w:r>
+      <w:r>
+        <w:t>l</w:t>
+      </w:r>
+      <w:r>
+        <w:t>é</w:t>
+      </w:r>
+      <w:r>
+        <w:t>charg</w:t>
+      </w:r>
+      <w:r>
+        <w:t>é</w:t>
+      </w:r>
+      <w:r>
+        <w:t xml:space="preserve">, </w:t>
+      </w:r>
+      <w:r>
+        <w:t>pour personnaliser le site web et on le lance sur un browser pour v</w:t>
+      </w:r>
+      <w:r>
+        <w:t>é</w:t>
+      </w:r>
+      <w:r>
+        <w:t>rifier les modifications. Comme c</w:t>
+      </w:r>
+      <w:r>
+        <w:t>’</w:t>
+      </w:r>
+      <w:r>
+        <w:t>est bien structur</w:t>
+      </w:r>
+      <w:r>
+        <w:t>é</w:t>
+      </w:r>
+      <w:r>
+        <w:t>, on peut facilement visualiser les endroits o</w:t>
+      </w:r>
+      <w:r>
+        <w:t>ù</w:t>
+      </w:r>
+      <w:r>
+        <w:t xml:space="preserve"> se trouvent chaque </w:t>
+      </w:r>
+      <w:r>
+        <w:t>information ou donn</w:t>
+      </w:r>
+      <w:r>
+        <w:t>é</w:t>
+      </w:r>
+      <w:r>
+        <w:t>e</w:t>
+      </w:r>
+      <w:r>
+        <w:t xml:space="preserve"> de la page web et ainsi les modifier </w:t>
+      </w:r>
+      <w:r>
+        <w:t>plut</w:t>
+      </w:r>
+      <w:r>
+        <w:t>ô</w:t>
+      </w:r>
+      <w:r>
+        <w:t xml:space="preserve">t facilement pour la personnaliser </w:t>
+      </w:r>
+      <w:r>
+        <w:t>à</w:t>
+      </w:r>
+      <w:r>
+        <w:t xml:space="preserve"> notre go</w:t>
+      </w:r>
+      <w:r>
+        <w:t>û</w:t>
+      </w:r>
+      <w:r>
+        <w:t>t</w:t>
+      </w:r>
+      <w:r>
+        <w:t>.</w:t>
+      </w:r>
+    </w:p>
+    <w:p>
+      <w:pPr>
+        <w:pStyle w:val="Ttulo1"/>
         <w:numPr>
           <w:ilvl w:val="0"/>
-          <w:numId w:val="2"/>
+          <w:numId w:val="1"/>
         </w:numPr>
-        <w:spacing w:before="60" w:after="100" w:afterAutospacing="1" w:line="240" w:lineRule="auto"/>
-        <w:rPr>
-          <w:rFonts w:ascii="Segoe UI" w:eastAsia="Times New Roman" w:hAnsi="Segoe UI" w:cs="Segoe UI"/>
-          <w:color w:val="24292E"/>
-          <w:sz w:val="24"/>
-          <w:szCs w:val="24"/>
-          <w:lang w:val="en-US"/>
-        </w:rPr>
-      </w:pPr>
-      <w:r>
-        <w:rPr>
-          <w:rFonts w:ascii="Segoe UI" w:eastAsia="Times New Roman" w:hAnsi="Segoe UI" w:cs="Segoe UI"/>
-          <w:color w:val="24292E"/>
-          <w:sz w:val="24"/>
-          <w:szCs w:val="24"/>
-          <w:lang w:val="en-US"/>
-        </w:rPr>
-        <w:t xml:space="preserve">You have used a </w:t>
-      </w:r>
-      <w:proofErr w:type="gramStart"/>
-      <w:r>
-        <w:rPr>
-          <w:rFonts w:ascii="Segoe UI" w:eastAsia="Times New Roman" w:hAnsi="Segoe UI" w:cs="Segoe UI"/>
-          <w:color w:val="24292E"/>
-          <w:sz w:val="24"/>
-          <w:szCs w:val="24"/>
-          <w:lang w:val="en-US"/>
-        </w:rPr>
-        <w:t>nice looking</w:t>
-      </w:r>
-      <w:proofErr w:type="gramEnd"/>
-      <w:r>
-        <w:rPr>
-          <w:rFonts w:ascii="Segoe UI" w:eastAsia="Times New Roman" w:hAnsi="Segoe UI" w:cs="Segoe UI"/>
-          <w:color w:val="24292E"/>
-          <w:sz w:val="24"/>
-          <w:szCs w:val="24"/>
-          <w:lang w:val="en-US"/>
-        </w:rPr>
-        <w:t xml:space="preserve"> web template, different from the one shown in the webcast.</w:t>
-      </w:r>
-    </w:p>
-    <w:p>
-      <w:pPr>
-        <w:numPr>
-          <w:ilvl w:val="0"/>
-          <w:numId w:val="2"/>
-        </w:numPr>
-        <w:spacing w:before="60" w:after="100" w:afterAutospacing="1" w:line="240" w:lineRule="auto"/>
-        <w:rPr>
-          <w:rFonts w:ascii="Segoe UI" w:eastAsia="Times New Roman" w:hAnsi="Segoe UI" w:cs="Segoe UI"/>
-          <w:color w:val="24292E"/>
-          <w:sz w:val="24"/>
-          <w:szCs w:val="24"/>
-          <w:lang w:val="en-US"/>
-        </w:rPr>
-      </w:pPr>
-      <w:r>
-        <w:rPr>
-          <w:rFonts w:ascii="Segoe UI" w:eastAsia="Times New Roman" w:hAnsi="Segoe UI" w:cs="Segoe UI"/>
-          <w:color w:val="24292E"/>
-          <w:sz w:val="24"/>
-          <w:szCs w:val="24"/>
-          <w:lang w:val="en-US"/>
-        </w:rPr>
-        <w:t xml:space="preserve">You </w:t>
-      </w:r>
-      <w:proofErr w:type="gramStart"/>
-      <w:r>
-        <w:rPr>
-          <w:rFonts w:ascii="Segoe UI" w:eastAsia="Times New Roman" w:hAnsi="Segoe UI" w:cs="Segoe UI"/>
-          <w:color w:val="24292E"/>
-          <w:sz w:val="24"/>
-          <w:szCs w:val="24"/>
-          <w:lang w:val="en-US"/>
-        </w:rPr>
-        <w:t>are able to</w:t>
-      </w:r>
-      <w:proofErr w:type="gramEnd"/>
-      <w:r>
-        <w:rPr>
-          <w:rFonts w:ascii="Segoe UI" w:eastAsia="Times New Roman" w:hAnsi="Segoe UI" w:cs="Segoe UI"/>
-          <w:color w:val="24292E"/>
-          <w:sz w:val="24"/>
-          <w:szCs w:val="24"/>
-          <w:lang w:val="en-US"/>
-        </w:rPr>
-        <w:t xml:space="preserve"> explain what you do in the </w:t>
-      </w:r>
-      <w:proofErr w:type="spellStart"/>
-      <w:r>
-        <w:rPr>
-          <w:rFonts w:ascii="Segoe UI" w:eastAsia="Times New Roman" w:hAnsi="Segoe UI" w:cs="Segoe UI"/>
-          <w:color w:val="24292E"/>
-          <w:sz w:val="24"/>
-          <w:szCs w:val="24"/>
-          <w:lang w:val="en-US"/>
-        </w:rPr>
-        <w:t>Dockerfile</w:t>
-      </w:r>
-      <w:proofErr w:type="spellEnd"/>
-      <w:r>
-        <w:rPr>
-          <w:rFonts w:ascii="Segoe UI" w:eastAsia="Times New Roman" w:hAnsi="Segoe UI" w:cs="Segoe UI"/>
-          <w:color w:val="24292E"/>
-          <w:sz w:val="24"/>
-          <w:szCs w:val="24"/>
-          <w:lang w:val="en-US"/>
-        </w:rPr>
-        <w:t>.</w:t>
-      </w:r>
-    </w:p>
-    <w:p>
-      <w:pPr>
-        <w:numPr>
-          <w:ilvl w:val="0"/>
-          <w:numId w:val="2"/>
-        </w:numPr>
-        <w:spacing w:before="60" w:after="100" w:afterAutospacing="1" w:line="240" w:lineRule="auto"/>
-        <w:rPr>
-          <w:rFonts w:ascii="Segoe UI" w:eastAsia="Times New Roman" w:hAnsi="Segoe UI" w:cs="Segoe UI"/>
-          <w:color w:val="24292E"/>
-          <w:sz w:val="24"/>
-          <w:szCs w:val="24"/>
-          <w:lang w:val="en-US"/>
-        </w:rPr>
-      </w:pPr>
-      <w:r>
-        <w:rPr>
-          <w:rFonts w:ascii="Segoe UI" w:eastAsia="Times New Roman" w:hAnsi="Segoe UI" w:cs="Segoe UI"/>
-          <w:color w:val="24292E"/>
-          <w:sz w:val="24"/>
-          <w:szCs w:val="24"/>
-          <w:lang w:val="en-US"/>
-        </w:rPr>
-        <w:t xml:space="preserve">You </w:t>
-      </w:r>
-      <w:proofErr w:type="gramStart"/>
-      <w:r>
-        <w:rPr>
-          <w:rFonts w:ascii="Segoe UI" w:eastAsia="Times New Roman" w:hAnsi="Segoe UI" w:cs="Segoe UI"/>
-          <w:color w:val="24292E"/>
-          <w:sz w:val="24"/>
-          <w:szCs w:val="24"/>
-          <w:lang w:val="en-US"/>
-        </w:rPr>
-        <w:t>are able to</w:t>
-      </w:r>
-      <w:proofErr w:type="gramEnd"/>
-      <w:r>
-        <w:rPr>
-          <w:rFonts w:ascii="Segoe UI" w:eastAsia="Times New Roman" w:hAnsi="Segoe UI" w:cs="Segoe UI"/>
-          <w:color w:val="24292E"/>
-          <w:sz w:val="24"/>
-          <w:szCs w:val="24"/>
-          <w:lang w:val="en-US"/>
-        </w:rPr>
-        <w:t xml:space="preserve"> show where the apache config files are located (in a running container).</w:t>
-      </w:r>
-    </w:p>
-    <w:p>
-      <w:pPr>
-        <w:numPr>
-          <w:ilvl w:val="0"/>
-          <w:numId w:val="2"/>
-        </w:numPr>
-        <w:spacing w:before="60" w:after="100" w:afterAutospacing="1" w:line="240" w:lineRule="auto"/>
-        <w:rPr>
-          <w:rFonts w:ascii="Segoe UI" w:eastAsia="Times New Roman" w:hAnsi="Segoe UI" w:cs="Segoe UI"/>
-          <w:color w:val="24292E"/>
-          <w:sz w:val="24"/>
-          <w:szCs w:val="24"/>
-          <w:lang w:val="en-US"/>
-        </w:rPr>
-      </w:pPr>
-      <w:r>
-        <w:rPr>
-          <w:rFonts w:ascii="Segoe UI" w:eastAsia="Times New Roman" w:hAnsi="Segoe UI" w:cs="Segoe UI"/>
-          <w:color w:val="24292E"/>
-          <w:sz w:val="24"/>
-          <w:szCs w:val="24"/>
-          <w:lang w:val="en-US"/>
-        </w:rPr>
-        <w:t>You have documented your configuration in your report.</w:t>
-      </w:r>
-    </w:p>
-    <w:p>
-      <w:r>
-        <w:t>On met du text</w:t>
-      </w:r>
-      <w:r>
-        <w:t>e</w:t>
-      </w:r>
-      <w:r>
-        <w:t xml:space="preserve"> dans notre fichier </w:t>
-      </w:r>
-      <w:r>
-        <w:t>index.html et si on essaie de se connecter, on verra le message</w:t>
-      </w:r>
-      <w:r>
-        <w:t xml:space="preserve"> sur la connexion avec 192.168.99.100</w:t>
-      </w:r>
-      <w:r>
-        <w:t> </w:t>
-      </w:r>
-      <w:r>
-        <w:t>:9090</w:t>
-      </w:r>
-    </w:p>
-    <w:p>
-      <w:pPr>
-        <w:rPr>
-          <w:lang w:val="en-US"/>
-        </w:rPr>
-      </w:pPr>
-      <w:r>
-        <w:rPr>
-          <w:lang w:val="en-US"/>
-        </w:rPr>
-        <w:t>Docker exec -it nom-container /bin/bash</w:t>
-      </w:r>
-    </w:p>
-    <w:p>
-      <w:r>
-        <w:t>(FAIRE LES MODIF A L</w:t>
-      </w:r>
-      <w:r>
-        <w:t>’</w:t>
-      </w:r>
-      <w:r>
-        <w:t>EXTERIEUR DU CONTAINAIRE POUR PAS PERDRE LES MODIFS</w:t>
-      </w:r>
-      <w:r>
-        <w:t>, si on se d</w:t>
-      </w:r>
-      <w:r>
-        <w:t>é</w:t>
-      </w:r>
-      <w:r>
-        <w:t xml:space="preserve">connecte, les </w:t>
-      </w:r>
-      <w:proofErr w:type="spellStart"/>
-      <w:r>
-        <w:t>modifs</w:t>
-      </w:r>
-      <w:proofErr w:type="spellEnd"/>
-      <w:r>
-        <w:t xml:space="preserve"> seront </w:t>
-      </w:r>
-      <w:proofErr w:type="gramStart"/>
-      <w:r>
-        <w:t>perdue</w:t>
-      </w:r>
-      <w:proofErr w:type="gramEnd"/>
-      <w:r>
-        <w:t>)</w:t>
+      </w:pPr>
+      <w:r>
+        <w:lastRenderedPageBreak/>
+        <w:t>Partie 2</w:t>
       </w:r>
     </w:p>
     <w:p/>
     <w:p>
-      <w:proofErr w:type="spellStart"/>
-      <w:r>
-        <w:t>Apache.config</w:t>
-      </w:r>
-      <w:proofErr w:type="spellEnd"/>
-      <w:r>
-        <w:t xml:space="preserve"> est le fichier de configuration principal</w:t>
-      </w:r>
-      <w:r>
-        <w:t> </w:t>
-      </w:r>
-      <w:r>
-        <w:t xml:space="preserve">; sites sont des fichiers propres </w:t>
-      </w:r>
-      <w:r>
-        <w:t>à</w:t>
-      </w:r>
-      <w:r>
-        <w:t xml:space="preserve"> Ubuntu, sous-</w:t>
-      </w:r>
-      <w:proofErr w:type="spellStart"/>
-      <w:r>
-        <w:t>fichers</w:t>
-      </w:r>
-      <w:proofErr w:type="spellEnd"/>
-      <w:r>
-        <w:t xml:space="preserve"> de configuration possible pour des </w:t>
-      </w:r>
-      <w:proofErr w:type="spellStart"/>
-      <w:r>
-        <w:t>virtuals</w:t>
-      </w:r>
-      <w:proofErr w:type="spellEnd"/>
-      <w:r>
-        <w:t xml:space="preserve"> hosts, de base y</w:t>
-      </w:r>
-      <w:r>
-        <w:t>’</w:t>
-      </w:r>
-      <w:r>
-        <w:t>en a 1. (</w:t>
-      </w:r>
-      <w:proofErr w:type="spellStart"/>
-      <w:proofErr w:type="gramStart"/>
-      <w:r>
-        <w:t>etc</w:t>
-      </w:r>
-      <w:proofErr w:type="spellEnd"/>
-      <w:proofErr w:type="gramEnd"/>
-      <w:r>
-        <w:t xml:space="preserve"> -&gt; configuration)</w:t>
-      </w:r>
-    </w:p>
-    <w:p>
-      <w:r>
-        <w:t>S</w:t>
-      </w:r>
-      <w:r>
-        <w:t>’</w:t>
-      </w:r>
-      <w:r>
-        <w:t xml:space="preserve">il y a des </w:t>
-      </w:r>
-      <w:proofErr w:type="spellStart"/>
-      <w:r>
-        <w:t>requetes</w:t>
-      </w:r>
-      <w:proofErr w:type="spellEnd"/>
-      <w:r>
-        <w:t xml:space="preserve"> qui viennent, elles seront </w:t>
-      </w:r>
-      <w:proofErr w:type="gramStart"/>
-      <w:r>
-        <w:t>envoy</w:t>
-      </w:r>
-      <w:r>
-        <w:t>é</w:t>
-      </w:r>
-      <w:proofErr w:type="gramEnd"/>
-      <w:r>
-        <w:t xml:space="preserve"> dans le dossier /var/</w:t>
-      </w:r>
-      <w:proofErr w:type="spellStart"/>
-      <w:r>
-        <w:t>ww</w:t>
-      </w:r>
-      <w:proofErr w:type="spellEnd"/>
-      <w:r>
-        <w:t xml:space="preserve">/html(contenu), si plusieurs </w:t>
-      </w:r>
-      <w:proofErr w:type="spellStart"/>
-      <w:r>
-        <w:t>ppages</w:t>
-      </w:r>
-      <w:proofErr w:type="spellEnd"/>
-      <w:r>
-        <w:t xml:space="preserve">, plusieurs fichiers html. SI on la change, il faut la changer dans le </w:t>
-      </w:r>
-      <w:proofErr w:type="spellStart"/>
-      <w:r>
-        <w:t>Dockerfile</w:t>
-      </w:r>
-      <w:proofErr w:type="spellEnd"/>
-      <w:r>
-        <w:t xml:space="preserve"> aussi.</w:t>
-      </w:r>
-    </w:p>
-    <w:p>
-      <w:pPr>
-        <w:rPr>
-          <w:lang w:val="en-US"/>
-        </w:rPr>
-      </w:pPr>
-      <w:r>
-        <w:rPr>
-          <w:lang w:val="en-US"/>
-        </w:rPr>
-        <w:t>LOG Apache</w:t>
-      </w:r>
-    </w:p>
-    <w:p>
-      <w:pPr>
-        <w:rPr>
-          <w:lang w:val="en-US"/>
-        </w:rPr>
-      </w:pPr>
-      <w:r>
-        <w:rPr>
-          <w:lang w:val="en-US"/>
-        </w:rPr>
-        <w:t>192.168.99.1 -</w:t>
-      </w:r>
-      <w:r>
-        <w:rPr>
-          <w:lang w:val="en-US"/>
-        </w:rPr>
-        <w:t xml:space="preserve"> - [04/Jun/2017:14:56:31 +0000]</w:t>
-      </w:r>
-    </w:p>
-    <w:p>
-      <w:r>
-        <w:t xml:space="preserve">Log apache </w:t>
-      </w:r>
-      <w:r>
-        <w:t>"GET / HTTP/1.1" 200</w:t>
-      </w:r>
-      <w:r>
-        <w:t xml:space="preserve"> 431</w:t>
-      </w:r>
-      <w:r>
-        <w:t xml:space="preserve"> </w:t>
-      </w:r>
-      <w:r>
-        <w:t>URL</w:t>
-      </w:r>
-      <w:r>
-        <w:t xml:space="preserve"> </w:t>
-      </w:r>
-      <w:r>
-        <w:t>vis</w:t>
-      </w:r>
-      <w:r>
-        <w:t>é</w:t>
-      </w:r>
-      <w:r>
-        <w:t>e</w:t>
-      </w:r>
-      <w:r>
-        <w:t xml:space="preserve"> (R</w:t>
-      </w:r>
-      <w:r>
-        <w:t>é</w:t>
-      </w:r>
-      <w:r>
-        <w:t>ponse de 200, donc bien)</w:t>
-      </w:r>
-    </w:p>
-    <w:p>
-      <w:pPr>
-        <w:rPr>
-          <w:lang w:val="en-US"/>
-        </w:rPr>
-      </w:pPr>
-      <w:r>
-        <w:rPr>
-          <w:lang w:val="en-US"/>
-        </w:rPr>
-        <w:t xml:space="preserve">User agent - </w:t>
-      </w:r>
-      <w:r>
-        <w:rPr>
-          <w:lang w:val="en-US"/>
-        </w:rPr>
-        <w:t xml:space="preserve">"Mozilla/5.0 (Windows NT 10.0; Win64; x64) </w:t>
-      </w:r>
-      <w:proofErr w:type="spellStart"/>
-      <w:r>
-        <w:rPr>
-          <w:lang w:val="en-US"/>
-        </w:rPr>
-        <w:t>AppleWebKit</w:t>
-      </w:r>
-      <w:proofErr w:type="spellEnd"/>
-      <w:r>
-        <w:rPr>
-          <w:lang w:val="en-US"/>
-        </w:rPr>
-        <w:t>/537.36 (KHTML, like Gecko) Chrome/58.0.3029.110 Safari/537.36"</w:t>
-      </w:r>
-    </w:p>
-    <w:p>
-      <w:r>
-        <w:t>On sort, relance, erreur car d</w:t>
-      </w:r>
-      <w:r>
-        <w:t>é</w:t>
-      </w:r>
-      <w:r>
-        <w:t>j</w:t>
-      </w:r>
-      <w:r>
-        <w:t>à</w:t>
-      </w:r>
-      <w:r>
-        <w:t xml:space="preserve"> mapp</w:t>
-      </w:r>
-      <w:r>
-        <w:t>é</w:t>
-      </w:r>
-      <w:r>
-        <w:t xml:space="preserve"> sur le port 9090, donc faut changer le port </w:t>
-      </w:r>
-      <w:r>
-        <w:t>à</w:t>
-      </w:r>
-      <w:r>
-        <w:t xml:space="preserve"> mapper</w:t>
-      </w:r>
-      <w:bookmarkStart w:id="0" w:name="_GoBack"/>
-      <w:bookmarkEnd w:id="0"/>
+      <w:pPr>
+        <w:jc w:val="both"/>
+      </w:pPr>
     </w:p>
     <w:sectPr>
-      <w:headerReference w:type="default" r:id="rId9"/>
-      <w:footerReference w:type="default" r:id="rId10"/>
+      <w:headerReference w:type="default" r:id="rId11"/>
+      <w:footerReference w:type="default" r:id="rId12"/>
       <w:pgSz w:w="11906" w:h="16838"/>
       <w:pgMar w:top="1417" w:right="1417" w:bottom="1417" w:left="1417" w:header="708" w:footer="708" w:gutter="0"/>
       <w:pgNumType w:start="0"/>
@@ -1813,7 +3304,7 @@
         <w:color w:val="4472C4" w:themeColor="accent1"/>
         <w:lang w:val="es-ES"/>
       </w:rPr>
-      <w:t>2</w:t>
+      <w:t>4</w:t>
     </w:r>
     <w:r>
       <w:rPr>
@@ -1869,21 +3360,7 @@
       <w:rPr>
         <w:lang w:val="es-ES"/>
       </w:rPr>
-      <w:t xml:space="preserve">Gonzalez Montes Nathan, Pombo </w:t>
-    </w:r>
-    <w:proofErr w:type="spellStart"/>
-    <w:r>
-      <w:rPr>
-        <w:lang w:val="es-ES"/>
-      </w:rPr>
-      <w:t>Dias</w:t>
-    </w:r>
-    <w:proofErr w:type="spellEnd"/>
-    <w:r>
-      <w:rPr>
-        <w:lang w:val="es-ES"/>
-      </w:rPr>
-      <w:t xml:space="preserve"> Miguel</w:t>
+      <w:t>Gonzalez Montes Nathan, Pombo Dias Miguel</w:t>
     </w:r>
     <w:r>
       <w:rPr>
@@ -2057,7 +3534,7 @@
   <w:abstractNum w:abstractNumId="1" w15:restartNumberingAfterBreak="0">
     <w:nsid w:val="47607B46"/>
     <w:multiLevelType w:val="hybridMultilevel"/>
-    <w:tmpl w:val="BE4E518C"/>
+    <w:tmpl w:val="33E2F41C"/>
     <w:lvl w:ilvl="0" w:tplc="100C000F">
       <w:start w:val="1"/>
       <w:numFmt w:val="decimal"/>
@@ -2143,11 +3620,219 @@
       </w:pPr>
     </w:lvl>
   </w:abstractNum>
+  <w:abstractNum w:abstractNumId="2" w15:restartNumberingAfterBreak="0">
+    <w:nsid w:val="710A6855"/>
+    <w:multiLevelType w:val="hybridMultilevel"/>
+    <w:tmpl w:val="B9A8E6CC"/>
+    <w:lvl w:ilvl="0" w:tplc="100C0001">
+      <w:start w:val="1"/>
+      <w:numFmt w:val="bullet"/>
+      <w:lvlText w:val=""/>
+      <w:lvlJc w:val="left"/>
+      <w:pPr>
+        <w:ind w:left="720" w:hanging="360"/>
+      </w:pPr>
+      <w:rPr>
+        <w:rFonts w:ascii="Symbol" w:hAnsi="Symbol" w:hint="default"/>
+      </w:rPr>
+    </w:lvl>
+    <w:lvl w:ilvl="1" w:tplc="100C0003" w:tentative="1">
+      <w:start w:val="1"/>
+      <w:numFmt w:val="bullet"/>
+      <w:lvlText w:val="o"/>
+      <w:lvlJc w:val="left"/>
+      <w:pPr>
+        <w:ind w:left="1440" w:hanging="360"/>
+      </w:pPr>
+      <w:rPr>
+        <w:rFonts w:ascii="Courier New" w:hAnsi="Courier New" w:cs="Courier New" w:hint="default"/>
+      </w:rPr>
+    </w:lvl>
+    <w:lvl w:ilvl="2" w:tplc="100C0005" w:tentative="1">
+      <w:start w:val="1"/>
+      <w:numFmt w:val="bullet"/>
+      <w:lvlText w:val=""/>
+      <w:lvlJc w:val="left"/>
+      <w:pPr>
+        <w:ind w:left="2160" w:hanging="360"/>
+      </w:pPr>
+      <w:rPr>
+        <w:rFonts w:ascii="Wingdings" w:hAnsi="Wingdings" w:hint="default"/>
+      </w:rPr>
+    </w:lvl>
+    <w:lvl w:ilvl="3" w:tplc="100C0001" w:tentative="1">
+      <w:start w:val="1"/>
+      <w:numFmt w:val="bullet"/>
+      <w:lvlText w:val=""/>
+      <w:lvlJc w:val="left"/>
+      <w:pPr>
+        <w:ind w:left="2880" w:hanging="360"/>
+      </w:pPr>
+      <w:rPr>
+        <w:rFonts w:ascii="Symbol" w:hAnsi="Symbol" w:hint="default"/>
+      </w:rPr>
+    </w:lvl>
+    <w:lvl w:ilvl="4" w:tplc="100C0003" w:tentative="1">
+      <w:start w:val="1"/>
+      <w:numFmt w:val="bullet"/>
+      <w:lvlText w:val="o"/>
+      <w:lvlJc w:val="left"/>
+      <w:pPr>
+        <w:ind w:left="3600" w:hanging="360"/>
+      </w:pPr>
+      <w:rPr>
+        <w:rFonts w:ascii="Courier New" w:hAnsi="Courier New" w:cs="Courier New" w:hint="default"/>
+      </w:rPr>
+    </w:lvl>
+    <w:lvl w:ilvl="5" w:tplc="100C0005" w:tentative="1">
+      <w:start w:val="1"/>
+      <w:numFmt w:val="bullet"/>
+      <w:lvlText w:val=""/>
+      <w:lvlJc w:val="left"/>
+      <w:pPr>
+        <w:ind w:left="4320" w:hanging="360"/>
+      </w:pPr>
+      <w:rPr>
+        <w:rFonts w:ascii="Wingdings" w:hAnsi="Wingdings" w:hint="default"/>
+      </w:rPr>
+    </w:lvl>
+    <w:lvl w:ilvl="6" w:tplc="100C0001" w:tentative="1">
+      <w:start w:val="1"/>
+      <w:numFmt w:val="bullet"/>
+      <w:lvlText w:val=""/>
+      <w:lvlJc w:val="left"/>
+      <w:pPr>
+        <w:ind w:left="5040" w:hanging="360"/>
+      </w:pPr>
+      <w:rPr>
+        <w:rFonts w:ascii="Symbol" w:hAnsi="Symbol" w:hint="default"/>
+      </w:rPr>
+    </w:lvl>
+    <w:lvl w:ilvl="7" w:tplc="100C0003" w:tentative="1">
+      <w:start w:val="1"/>
+      <w:numFmt w:val="bullet"/>
+      <w:lvlText w:val="o"/>
+      <w:lvlJc w:val="left"/>
+      <w:pPr>
+        <w:ind w:left="5760" w:hanging="360"/>
+      </w:pPr>
+      <w:rPr>
+        <w:rFonts w:ascii="Courier New" w:hAnsi="Courier New" w:cs="Courier New" w:hint="default"/>
+      </w:rPr>
+    </w:lvl>
+    <w:lvl w:ilvl="8" w:tplc="100C0005" w:tentative="1">
+      <w:start w:val="1"/>
+      <w:numFmt w:val="bullet"/>
+      <w:lvlText w:val=""/>
+      <w:lvlJc w:val="left"/>
+      <w:pPr>
+        <w:ind w:left="6480" w:hanging="360"/>
+      </w:pPr>
+      <w:rPr>
+        <w:rFonts w:ascii="Wingdings" w:hAnsi="Wingdings" w:hint="default"/>
+      </w:rPr>
+    </w:lvl>
+  </w:abstractNum>
+  <w:abstractNum w:abstractNumId="3" w15:restartNumberingAfterBreak="0">
+    <w:nsid w:val="76DF1465"/>
+    <w:multiLevelType w:val="hybridMultilevel"/>
+    <w:tmpl w:val="BE4E518C"/>
+    <w:lvl w:ilvl="0" w:tplc="100C000F">
+      <w:start w:val="1"/>
+      <w:numFmt w:val="decimal"/>
+      <w:lvlText w:val="%1."/>
+      <w:lvlJc w:val="left"/>
+      <w:pPr>
+        <w:ind w:left="720" w:hanging="360"/>
+      </w:pPr>
+      <w:rPr>
+        <w:rFonts w:hint="default"/>
+      </w:rPr>
+    </w:lvl>
+    <w:lvl w:ilvl="1" w:tplc="100C0019" w:tentative="1">
+      <w:start w:val="1"/>
+      <w:numFmt w:val="lowerLetter"/>
+      <w:lvlText w:val="%2."/>
+      <w:lvlJc w:val="left"/>
+      <w:pPr>
+        <w:ind w:left="1440" w:hanging="360"/>
+      </w:pPr>
+    </w:lvl>
+    <w:lvl w:ilvl="2" w:tplc="100C001B" w:tentative="1">
+      <w:start w:val="1"/>
+      <w:numFmt w:val="lowerRoman"/>
+      <w:lvlText w:val="%3."/>
+      <w:lvlJc w:val="right"/>
+      <w:pPr>
+        <w:ind w:left="2160" w:hanging="180"/>
+      </w:pPr>
+    </w:lvl>
+    <w:lvl w:ilvl="3" w:tplc="100C000F" w:tentative="1">
+      <w:start w:val="1"/>
+      <w:numFmt w:val="decimal"/>
+      <w:lvlText w:val="%4."/>
+      <w:lvlJc w:val="left"/>
+      <w:pPr>
+        <w:ind w:left="2880" w:hanging="360"/>
+      </w:pPr>
+    </w:lvl>
+    <w:lvl w:ilvl="4" w:tplc="100C0019" w:tentative="1">
+      <w:start w:val="1"/>
+      <w:numFmt w:val="lowerLetter"/>
+      <w:lvlText w:val="%5."/>
+      <w:lvlJc w:val="left"/>
+      <w:pPr>
+        <w:ind w:left="3600" w:hanging="360"/>
+      </w:pPr>
+    </w:lvl>
+    <w:lvl w:ilvl="5" w:tplc="100C001B" w:tentative="1">
+      <w:start w:val="1"/>
+      <w:numFmt w:val="lowerRoman"/>
+      <w:lvlText w:val="%6."/>
+      <w:lvlJc w:val="right"/>
+      <w:pPr>
+        <w:ind w:left="4320" w:hanging="180"/>
+      </w:pPr>
+    </w:lvl>
+    <w:lvl w:ilvl="6" w:tplc="100C000F" w:tentative="1">
+      <w:start w:val="1"/>
+      <w:numFmt w:val="decimal"/>
+      <w:lvlText w:val="%7."/>
+      <w:lvlJc w:val="left"/>
+      <w:pPr>
+        <w:ind w:left="5040" w:hanging="360"/>
+      </w:pPr>
+    </w:lvl>
+    <w:lvl w:ilvl="7" w:tplc="100C0019" w:tentative="1">
+      <w:start w:val="1"/>
+      <w:numFmt w:val="lowerLetter"/>
+      <w:lvlText w:val="%8."/>
+      <w:lvlJc w:val="left"/>
+      <w:pPr>
+        <w:ind w:left="5760" w:hanging="360"/>
+      </w:pPr>
+    </w:lvl>
+    <w:lvl w:ilvl="8" w:tplc="100C001B" w:tentative="1">
+      <w:start w:val="1"/>
+      <w:numFmt w:val="lowerRoman"/>
+      <w:lvlText w:val="%9."/>
+      <w:lvlJc w:val="right"/>
+      <w:pPr>
+        <w:ind w:left="6480" w:hanging="180"/>
+      </w:pPr>
+    </w:lvl>
+  </w:abstractNum>
   <w:num w:numId="1">
     <w:abstractNumId w:val="1"/>
   </w:num>
   <w:num w:numId="2">
     <w:abstractNumId w:val="0"/>
+  </w:num>
+  <w:num w:numId="3">
+    <w:abstractNumId w:val="2"/>
+  </w:num>
+  <w:num w:numId="4">
+    <w:abstractNumId w:val="3"/>
   </w:num>
 </w:numbering>
 </file>
@@ -2573,7 +4258,6 @@
   <w:style w:type="character" w:default="1" w:styleId="Fuentedeprrafopredeter">
     <w:name w:val="Default Paragraph Font"/>
     <w:uiPriority w:val="1"/>
-    <w:semiHidden/>
     <w:unhideWhenUsed/>
   </w:style>
   <w:style w:type="table" w:default="1" w:styleId="Tablanormal">
@@ -2687,6 +4371,29 @@
     <w:link w:val="Piedepgina"/>
     <w:uiPriority w:val="99"/>
     <w:rsid w:val="00321F20"/>
+  </w:style>
+  <w:style w:type="character" w:styleId="Hipervnculo">
+    <w:name w:val="Hyperlink"/>
+    <w:basedOn w:val="Fuentedeprrafopredeter"/>
+    <w:uiPriority w:val="99"/>
+    <w:unhideWhenUsed/>
+    <w:rsid w:val="00B653B3"/>
+    <w:rPr>
+      <w:color w:val="0563C1" w:themeColor="hyperlink"/>
+      <w:u w:val="single"/>
+    </w:rPr>
+  </w:style>
+  <w:style w:type="character" w:styleId="Mencionar">
+    <w:name w:val="Mention"/>
+    <w:basedOn w:val="Fuentedeprrafopredeter"/>
+    <w:uiPriority w:val="99"/>
+    <w:semiHidden/>
+    <w:unhideWhenUsed/>
+    <w:rsid w:val="00B653B3"/>
+    <w:rPr>
+      <w:color w:val="2B579A"/>
+      <w:shd w:val="clear" w:color="auto" w:fill="E6E6E6"/>
+    </w:rPr>
   </w:style>
 </w:styles>
 </file>

</xml_diff>